<commit_message>
Update CSE482L GROUP 9 PROJECT REPORT.docx
</commit_message>
<xml_diff>
--- a/Documentation/CSE482L GROUP 9 PROJECT REPORT.docx
+++ b/Documentation/CSE482L GROUP 9 PROJECT REPORT.docx
@@ -22,13 +22,14 @@
             <w:docPart w:val="BCB3B8C55E7B4EA48CF0EDF21842820C"/>
           </w:placeholder>
           <w:dataBinding w:prefixMappings="xmlns:ns0='http://schemas.microsoft.com/office/2006/coverPageProps' " w:xpath="/ns0:CoverPageProperties[1]/ns0:PublishDate[1]" w:storeItemID="{55AF091B-3C7A-41E3-B477-F2FDAA23CFDA}"/>
-          <w:date w:fullDate="2022-08-23T00:00:00Z">
+          <w:date w:fullDate="2022-08-22T00:00:00Z">
             <w:dateFormat w:val="M/d/yyyy"/>
             <w:lid w:val="en-US"/>
             <w:storeMappedDataAs w:val="dateTime"/>
             <w:calendar w:val="gregorian"/>
           </w:date>
         </w:sdtPr>
+        <w:sdtEndPr/>
         <w:sdtContent>
           <w:r>
             <w:rPr>
@@ -49,7 +50,14 @@
               <w:b/>
               <w:sz w:val="28"/>
             </w:rPr>
-            <w:t>23</w:t>
+            <w:t>2</w:t>
+          </w:r>
+          <w:r>
+            <w:rPr>
+              <w:b/>
+              <w:sz w:val="28"/>
+            </w:rPr>
+            <w:t>2</w:t>
           </w:r>
           <w:r>
             <w:rPr>
@@ -156,7 +164,7 @@
           </mc:Choice>
           <mc:Fallback>
             <w:pict>
-              <v:line w14:anchorId="1D1BC2B7" id="Straight Connector 4" o:spid="_x0000_s1026" style="position:absolute;flip:x;z-index:251657728;visibility:visible;mso-wrap-style:square;mso-width-percent:0;mso-height-percent:0;mso-wrap-distance-left:9pt;mso-wrap-distance-top:0;mso-wrap-distance-right:9pt;mso-wrap-distance-bottom:0;mso-position-horizontal:absolute;mso-position-horizontal-relative:text;mso-position-vertical:absolute;mso-position-vertical-relative:text;mso-width-percent:0;mso-height-percent:0;mso-width-relative:page;mso-height-relative:margin" from="-9pt,9.25pt" to="-8.95pt,189.25pt" o:gfxdata="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" strokecolor="#f68c36"/>
+              <v:line w14:anchorId="4407EB0A" id="Straight Connector 4" o:spid="_x0000_s1026" style="position:absolute;flip:x;z-index:251657728;visibility:visible;mso-wrap-style:square;mso-width-percent:0;mso-height-percent:0;mso-wrap-distance-left:9pt;mso-wrap-distance-top:0;mso-wrap-distance-right:9pt;mso-wrap-distance-bottom:0;mso-position-horizontal:absolute;mso-position-horizontal-relative:text;mso-position-vertical:absolute;mso-position-vertical-relative:text;mso-width-percent:0;mso-height-percent:0;mso-width-relative:page;mso-height-relative:margin" from="-9pt,9.25pt" to="-8.95pt,189.25pt" o:gfxdata="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" strokecolor="#f68c36"/>
             </w:pict>
           </mc:Fallback>
         </mc:AlternateContent>
@@ -203,6 +211,7 @@
           <w:dataBinding w:prefixMappings="xmlns:ns0='http://purl.org/dc/elements/1.1/' xmlns:ns1='http://schemas.openxmlformats.org/package/2006/metadata/core-properties' " w:xpath="/ns1:coreProperties[1]/ns0:title[1]" w:storeItemID="{6C3C8BC8-F283-45AE-878A-BAB7291924A1}"/>
           <w:text/>
         </w:sdtPr>
+        <w:sdtEndPr/>
         <w:sdtContent>
           <w:r>
             <w:rPr>
@@ -250,7 +259,7 @@
           <w:sz w:val="52"/>
           <w:szCs w:val="52"/>
         </w:rPr>
-        <w:t>Book Review</w:t>
+        <w:t>Book</w:t>
       </w:r>
       <w:r>
         <w:rPr>
@@ -259,7 +268,7 @@
           <w:sz w:val="52"/>
           <w:szCs w:val="52"/>
         </w:rPr>
-        <w:t xml:space="preserve"> Portal (</w:t>
+        <w:t>R</w:t>
       </w:r>
       <w:r>
         <w:rPr>
@@ -268,7 +277,7 @@
           <w:sz w:val="52"/>
           <w:szCs w:val="52"/>
         </w:rPr>
-        <w:t>BR</w:t>
+        <w:t>ev</w:t>
       </w:r>
       <w:r>
         <w:rPr>
@@ -277,7 +286,34 @@
           <w:sz w:val="52"/>
           <w:szCs w:val="52"/>
         </w:rPr>
-        <w:t>P)</w:t>
+        <w:t>BD</w:t>
+      </w:r>
+      <w:r>
+        <w:rPr>
+          <w:noProof/>
+          <w:color w:val="C45911"/>
+          <w:sz w:val="52"/>
+          <w:szCs w:val="52"/>
+        </w:rPr>
+        <w:t xml:space="preserve"> (</w:t>
+      </w:r>
+      <w:r>
+        <w:rPr>
+          <w:noProof/>
+          <w:color w:val="C45911"/>
+          <w:sz w:val="52"/>
+          <w:szCs w:val="52"/>
+        </w:rPr>
+        <w:t>BR</w:t>
+      </w:r>
+      <w:r>
+        <w:rPr>
+          <w:noProof/>
+          <w:color w:val="C45911"/>
+          <w:sz w:val="52"/>
+          <w:szCs w:val="52"/>
+        </w:rPr>
+        <w:t>)</w:t>
       </w:r>
       <w:r>
         <w:rPr>
@@ -416,7 +452,7 @@
           </mc:Choice>
           <mc:Fallback>
             <w:pict>
-              <v:line w14:anchorId="42533BC5" id="Straight Connector 5" o:spid="_x0000_s1026" style="position:absolute;z-index:251659776;visibility:visible;mso-wrap-style:square;mso-width-percent:0;mso-height-percent:0;mso-wrap-distance-left:9pt;mso-wrap-distance-top:0;mso-wrap-distance-right:9pt;mso-wrap-distance-bottom:0;mso-position-horizontal:absolute;mso-position-horizontal-relative:text;mso-position-vertical:absolute;mso-position-vertical-relative:text;mso-width-percent:0;mso-height-percent:0;mso-width-relative:page;mso-height-relative:page" from="0,1.2pt" to="207pt,1.2pt" o:gfxdata="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" strokecolor="#f68c36"/>
+              <v:line w14:anchorId="22D4C2B8" id="Straight Connector 5" o:spid="_x0000_s1026" style="position:absolute;z-index:251659776;visibility:visible;mso-wrap-style:square;mso-width-percent:0;mso-height-percent:0;mso-wrap-distance-left:9pt;mso-wrap-distance-top:0;mso-wrap-distance-right:9pt;mso-wrap-distance-bottom:0;mso-position-horizontal:absolute;mso-position-horizontal-relative:text;mso-position-vertical:absolute;mso-position-vertical-relative:text;mso-width-percent:0;mso-height-percent:0;mso-width-relative:page;mso-height-relative:page" from="0,1.2pt" to="207pt,1.2pt" o:gfxdata="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" strokecolor="#f68c36"/>
             </w:pict>
           </mc:Fallback>
         </mc:AlternateContent>
@@ -506,6 +542,7 @@
           <w:dataBinding w:prefixMappings="xmlns:ns0='http://schemas.microsoft.com/office/2006/coverPageProps' " w:xpath="/ns0:CoverPageProperties[1]/ns0:CompanyAddress[1]" w:storeItemID="{55AF091B-3C7A-41E3-B477-F2FDAA23CFDA}"/>
           <w:text/>
         </w:sdtPr>
+        <w:sdtEndPr/>
         <w:sdtContent>
           <w:r>
             <w:t>North South University, Bashundhara, Dhaka, Bangladesh</w:t>
@@ -534,6 +571,7 @@
           <w:dataBinding w:prefixMappings="xmlns:ns0='http://schemas.microsoft.com/office/2006/coverPageProps' " w:xpath="/ns0:CoverPageProperties[1]/ns0:CompanyEmail[1]" w:storeItemID="{55AF091B-3C7A-41E3-B477-F2FDAA23CFDA}"/>
           <w:text/>
         </w:sdtPr>
+        <w:sdtEndPr/>
         <w:sdtContent>
           <w:r>
             <w:t>nawal.khan@northsouth.edu</w:t>
@@ -570,14 +608,12 @@
       <w:r>
         <w:t xml:space="preserve">: </w:t>
       </w:r>
-      <w:hyperlink r:id="rId9" w:history="1">
-        <w:r>
-          <w:rPr>
-            <w:rStyle w:val="Hyperlink"/>
-          </w:rPr>
-          <w:t>www.BookRev.bd</w:t>
-        </w:r>
-      </w:hyperlink>
+      <w:r>
+        <w:rPr>
+          <w:rStyle w:val="Hyperlink"/>
+        </w:rPr>
+        <w:t>https://bookrevbd.000webhostapp.com/</w:t>
+      </w:r>
       <w:r>
         <w:t xml:space="preserve"> </w:t>
       </w:r>
@@ -901,7 +937,7 @@
                 <w:noProof/>
                 <w:lang w:bidi="bn-BD"/>
               </w:rPr>
-              <w:t>YOURCOMPANYATOZ</w:t>
+              <w:t>Group-9</w:t>
             </w:r>
             <w:r>
               <w:rPr>
@@ -3259,12 +3295,7 @@
         </w:rPr>
       </w:pPr>
       <w:r>
-        <w:t xml:space="preserve">This is a proposal for the development of a book review website where users can write reviews for books. In this system users can search for books and provide feedback for them. Users will be able to know the latest books of their interests being introduced into the market like fiction, science, technology etc. This document contains high requirements, user stories, phase-wise development outline and expectations. It will remain as a document to be shared online collaboration to undergo phase wise changes as </w:t>
-      </w:r>
-      <w:bookmarkStart w:id="4" w:name="_GoBack"/>
-      <w:bookmarkEnd w:id="4"/>
-      <w:r>
-        <w:t>the product matures into a proper platform</w:t>
+        <w:t>This is a proposal for the development of a book review website where users can write reviews for books. In this system users can search for books and provide feedback for them. Users will be able to know the latest books of their interests being introduced into the market like fiction, science, technology etc. This document contains high requirements, user stories, phase-wise development outline and expectations. It will remain as a document to be shared online collaboration to undergo phase wise changes as the product matures into a proper platform</w:t>
       </w:r>
       <w:r>
         <w:rPr>
@@ -3313,13 +3344,13 @@
       <w:pPr>
         <w:pStyle w:val="Heading2"/>
       </w:pPr>
-      <w:bookmarkStart w:id="5" w:name="_Toc477933671"/>
-      <w:bookmarkStart w:id="6" w:name="_Toc481507367"/>
+      <w:bookmarkStart w:id="4" w:name="_Toc477933671"/>
+      <w:bookmarkStart w:id="5" w:name="_Toc481507367"/>
       <w:r>
         <w:t xml:space="preserve">About </w:t>
       </w:r>
+      <w:bookmarkEnd w:id="4"/>
       <w:bookmarkEnd w:id="5"/>
-      <w:bookmarkEnd w:id="6"/>
       <w:r>
         <w:rPr>
           <w:lang w:val="en-US"/>
@@ -3339,7 +3370,18 @@
         </w:rPr>
       </w:pPr>
       <w:r>
-        <w:t>Learn more at http://www. BookRev.bd</w:t>
+        <w:t xml:space="preserve">Learn more </w:t>
+      </w:r>
+      <w:hyperlink r:id="rId9" w:history="1">
+        <w:r>
+          <w:rPr>
+            <w:rStyle w:val="Hyperlink"/>
+          </w:rPr>
+          <w:t>https://bookrevbd.000webhostapp.com/</w:t>
+        </w:r>
+      </w:hyperlink>
+      <w:r>
+        <w:t xml:space="preserve">. </w:t>
       </w:r>
     </w:p>
     <w:p>
@@ -3355,7 +3397,7 @@
           <w:lang w:val="x-none" w:eastAsia="x-none" w:bidi="bn-BD"/>
         </w:rPr>
       </w:pPr>
-      <w:bookmarkStart w:id="7" w:name="_Toc477933672"/>
+      <w:bookmarkStart w:id="6" w:name="_Toc477933672"/>
       <w:r>
         <w:br w:type="page"/>
       </w:r>
@@ -3368,7 +3410,7 @@
           <w:lang w:val="en-US"/>
         </w:rPr>
       </w:pPr>
-      <w:bookmarkStart w:id="8" w:name="_Toc481507368"/>
+      <w:bookmarkStart w:id="7" w:name="_Toc481507368"/>
       <w:r>
         <w:rPr>
           <w:rFonts w:ascii="Calibri" w:hAnsi="Calibri"/>
@@ -3390,7 +3432,7 @@
         </w:rPr>
         <w:t>roduct Context</w:t>
       </w:r>
-      <w:bookmarkEnd w:id="8"/>
+      <w:bookmarkEnd w:id="7"/>
     </w:p>
     <w:p>
       <w:r>
@@ -3447,7 +3489,7 @@
           <w:lang w:val="en-US"/>
         </w:rPr>
       </w:pPr>
-      <w:bookmarkStart w:id="9" w:name="_Toc481507369"/>
+      <w:bookmarkStart w:id="8" w:name="_Toc481507369"/>
       <w:r>
         <w:rPr>
           <w:rFonts w:ascii="Calibri" w:hAnsi="Calibri"/>
@@ -3455,13 +3497,13 @@
         </w:rPr>
         <w:t>User Story</w:t>
       </w:r>
-      <w:bookmarkEnd w:id="9"/>
+      <w:bookmarkEnd w:id="8"/>
     </w:p>
     <w:p>
       <w:pPr>
         <w:pStyle w:val="Heading2"/>
       </w:pPr>
-      <w:bookmarkStart w:id="10" w:name="_Toc481507371"/>
+      <w:bookmarkStart w:id="9" w:name="_Toc481507371"/>
       <w:r>
         <w:t xml:space="preserve">Use Case 1: </w:t>
       </w:r>
@@ -3580,7 +3622,7 @@
         <w:t>.</w:t>
       </w:r>
     </w:p>
-    <w:bookmarkEnd w:id="10"/>
+    <w:bookmarkEnd w:id="9"/>
     <w:p>
       <w:pPr>
         <w:spacing w:after="0" w:line="240" w:lineRule="auto"/>
@@ -3659,7 +3701,7 @@
       <w:pPr>
         <w:pStyle w:val="Heading2"/>
       </w:pPr>
-      <w:bookmarkStart w:id="11" w:name="_Toc481507372"/>
+      <w:bookmarkStart w:id="10" w:name="_Toc481507372"/>
       <w:r>
         <w:t xml:space="preserve">Use Case </w:t>
       </w:r>
@@ -3672,7 +3714,7 @@
       <w:r>
         <w:t>:</w:t>
       </w:r>
-      <w:bookmarkEnd w:id="11"/>
+      <w:bookmarkEnd w:id="10"/>
       <w:r>
         <w:t xml:space="preserve"> </w:t>
       </w:r>
@@ -3715,7 +3757,7 @@
         <w:t>by clicking on the button next to them.</w:t>
       </w:r>
     </w:p>
-    <w:bookmarkEnd w:id="7"/>
+    <w:bookmarkEnd w:id="6"/>
     <w:p>
       <w:r>
         <w:rPr>
@@ -3845,17 +3887,22 @@
           <w:lang w:val="en-US"/>
         </w:rPr>
       </w:pPr>
-      <w:bookmarkStart w:id="12" w:name="_Toc481507373"/>
+      <w:bookmarkStart w:id="11" w:name="_Toc481507373"/>
       <w:r>
         <w:t>Limits</w:t>
       </w:r>
-      <w:bookmarkEnd w:id="12"/>
+      <w:bookmarkEnd w:id="11"/>
       <w:r>
         <w:t xml:space="preserve"> </w:t>
       </w:r>
     </w:p>
     <w:p>
       <w:pPr>
+        <w:pStyle w:val="ListParagraph"/>
+        <w:numPr>
+          <w:ilvl w:val="0"/>
+          <w:numId w:val="18"/>
+        </w:numPr>
         <w:rPr>
           <w:lang w:eastAsia="x-none" w:bidi="bn-BD"/>
         </w:rPr>
@@ -3864,8 +3911,15 @@
         <w:rPr>
           <w:lang w:eastAsia="x-none" w:bidi="bn-BD"/>
         </w:rPr>
-        <w:t>&lt;fill up as the project progresses in the first 2 weeks&gt;</w:t>
-      </w:r>
+        <w:t>Book information is limited to what is provided by Google Books, and cannot be modified.</w:t>
+      </w:r>
+    </w:p>
+    <w:p>
+      <w:pPr>
+        <w:rPr>
+          <w:lang w:eastAsia="x-none" w:bidi="bn-BD"/>
+        </w:rPr>
+      </w:pPr>
     </w:p>
     <w:p>
       <w:pPr>
@@ -3886,8 +3940,8 @@
           <w:lang w:val="en-US"/>
         </w:rPr>
       </w:pPr>
-      <w:bookmarkStart w:id="13" w:name="_Toc481507374"/>
-      <w:bookmarkStart w:id="14" w:name="_Toc477933674"/>
+      <w:bookmarkStart w:id="12" w:name="_Toc481507374"/>
+      <w:bookmarkStart w:id="13" w:name="_Toc477933674"/>
       <w:r>
         <w:rPr>
           <w:rFonts w:ascii="Calibri" w:hAnsi="Calibri"/>
@@ -3907,25 +3961,25 @@
         </w:rPr>
         <w:t>escription</w:t>
       </w:r>
+      <w:bookmarkEnd w:id="12"/>
+      <w:r>
+        <w:rPr>
+          <w:rFonts w:ascii="Calibri" w:hAnsi="Calibri"/>
+        </w:rPr>
+        <w:t xml:space="preserve"> </w:t>
+      </w:r>
+      <w:bookmarkStart w:id="14" w:name="_Toc477933676"/>
       <w:bookmarkEnd w:id="13"/>
-      <w:r>
-        <w:rPr>
-          <w:rFonts w:ascii="Calibri" w:hAnsi="Calibri"/>
-        </w:rPr>
-        <w:t xml:space="preserve"> </w:t>
-      </w:r>
-      <w:bookmarkStart w:id="15" w:name="_Toc477933676"/>
-      <w:bookmarkEnd w:id="14"/>
     </w:p>
     <w:p>
       <w:pPr>
         <w:pStyle w:val="Heading2"/>
       </w:pPr>
-      <w:bookmarkStart w:id="16" w:name="_Toc481507375"/>
+      <w:bookmarkStart w:id="15" w:name="_Toc481507375"/>
       <w:r>
         <w:t>Architecture</w:t>
       </w:r>
-      <w:bookmarkEnd w:id="16"/>
+      <w:bookmarkEnd w:id="15"/>
     </w:p>
     <w:p>
       <w:pPr>
@@ -4048,7 +4102,13 @@
         </w:rPr>
       </w:pPr>
       <w:r>
-        <w:t>The first phases will focus basic and initial UI and meeting acceptable performance benchmarks as set by Google and open source benchmarking tools available in the industry. The website will use a MySQL DB for the information for Users, Reviews, and Libraries.</w:t>
+        <w:t>The first phases will focus basic and initial UI and meeting acceptable performance benchmarks as set by Google and open source benchmarking tools available in the industry. The website will use a MySQL DB for the information for Users, Reviews, Libraries</w:t>
+      </w:r>
+      <w:r>
+        <w:t>, Following, and Library_Shelf</w:t>
+      </w:r>
+      <w:r>
+        <w:t>.</w:t>
       </w:r>
       <w:r>
         <w:rPr>
@@ -4337,11 +4397,11 @@
       <w:pPr>
         <w:pStyle w:val="Heading2"/>
       </w:pPr>
-      <w:bookmarkStart w:id="17" w:name="_Toc481507376"/>
+      <w:bookmarkStart w:id="16" w:name="_Toc481507376"/>
       <w:r>
         <w:t>Front-end plan</w:t>
       </w:r>
-      <w:bookmarkEnd w:id="17"/>
+      <w:bookmarkEnd w:id="16"/>
     </w:p>
     <w:p>
       <w:r>
@@ -4489,13 +4549,7 @@
         </w:numPr>
       </w:pPr>
       <w:r>
-        <w:t xml:space="preserve">User </w:t>
-      </w:r>
-      <w:r>
-        <w:t>L</w:t>
-      </w:r>
-      <w:r>
-        <w:t>ibraries page</w:t>
+        <w:t>User Libraries page</w:t>
       </w:r>
     </w:p>
     <w:p>
@@ -4654,11 +4708,11 @@
       <w:pPr>
         <w:pStyle w:val="Heading2"/>
       </w:pPr>
-      <w:bookmarkStart w:id="18" w:name="_Toc481507377"/>
+      <w:bookmarkStart w:id="17" w:name="_Toc481507377"/>
       <w:r>
         <w:t>Back end development</w:t>
       </w:r>
-      <w:bookmarkEnd w:id="18"/>
+      <w:bookmarkEnd w:id="17"/>
     </w:p>
     <w:p>
       <w:pPr>
@@ -5048,57 +5102,51 @@
       <w:pPr>
         <w:pStyle w:val="Heading2"/>
       </w:pPr>
-      <w:bookmarkStart w:id="19" w:name="_Toc481507378"/>
+      <w:bookmarkStart w:id="18" w:name="_Toc481507378"/>
       <w:r>
         <w:t>Performance plan:</w:t>
       </w:r>
+      <w:bookmarkEnd w:id="18"/>
+    </w:p>
+    <w:p>
+      <w:pPr>
+        <w:pStyle w:val="Heading3"/>
+        <w:rPr>
+          <w:lang w:bidi="bn-BD"/>
+        </w:rPr>
+      </w:pPr>
+      <w:bookmarkStart w:id="19" w:name="_Toc481507380"/>
+      <w:r>
+        <w:rPr>
+          <w:lang w:bidi="bn-BD"/>
+        </w:rPr>
+        <w:t>Google</w:t>
+      </w:r>
+      <w:r>
+        <w:rPr>
+          <w:lang w:bidi="bn-BD"/>
+        </w:rPr>
+        <w:t xml:space="preserve"> Page </w:t>
+      </w:r>
+      <w:r>
+        <w:rPr>
+          <w:lang w:bidi="bn-BD"/>
+        </w:rPr>
+        <w:t>evaluation</w:t>
+      </w:r>
+      <w:r>
+        <w:rPr>
+          <w:lang w:bidi="bn-BD"/>
+        </w:rPr>
+        <w:t xml:space="preserve"> (</w:t>
+      </w:r>
+      <w:r>
+        <w:rPr>
+          <w:lang w:bidi="bn-BD"/>
+        </w:rPr>
+        <w:t>https://developers.google.com/speed/pagespeed/insights/)</w:t>
+      </w:r>
       <w:bookmarkEnd w:id="19"/>
-    </w:p>
-    <w:p>
-      <w:pPr>
-        <w:pStyle w:val="Heading3"/>
-        <w:rPr>
-          <w:highlight w:val="yellow"/>
-          <w:lang w:bidi="bn-BD"/>
-        </w:rPr>
-      </w:pPr>
-      <w:bookmarkStart w:id="20" w:name="_Toc481507380"/>
-      <w:r>
-        <w:rPr>
-          <w:highlight w:val="yellow"/>
-          <w:lang w:bidi="bn-BD"/>
-        </w:rPr>
-        <w:t>Google</w:t>
-      </w:r>
-      <w:r>
-        <w:rPr>
-          <w:highlight w:val="yellow"/>
-          <w:lang w:bidi="bn-BD"/>
-        </w:rPr>
-        <w:t xml:space="preserve"> Page </w:t>
-      </w:r>
-      <w:r>
-        <w:rPr>
-          <w:highlight w:val="yellow"/>
-          <w:lang w:bidi="bn-BD"/>
-        </w:rPr>
-        <w:t>evaluation</w:t>
-      </w:r>
-      <w:r>
-        <w:rPr>
-          <w:highlight w:val="yellow"/>
-          <w:lang w:bidi="bn-BD"/>
-        </w:rPr>
-        <w:t xml:space="preserve"> (</w:t>
-      </w:r>
-      <w:r>
-        <w:rPr>
-          <w:highlight w:val="yellow"/>
-          <w:lang w:bidi="bn-BD"/>
-        </w:rPr>
-        <w:t>https://developers.google.com/speed/pagespeed/insights/)</w:t>
-      </w:r>
-      <w:bookmarkEnd w:id="20"/>
     </w:p>
     <w:p>
       <w:pPr>
@@ -5108,16 +5156,32 @@
           <w:numId w:val="4"/>
         </w:numPr>
         <w:rPr>
-          <w:highlight w:val="yellow"/>
           <w:lang w:eastAsia="x-none" w:bidi="bn-BD"/>
         </w:rPr>
       </w:pPr>
       <w:r>
         <w:rPr>
-          <w:highlight w:val="yellow"/>
           <w:lang w:eastAsia="x-none" w:bidi="bn-BD"/>
         </w:rPr>
-        <w:t>Mobile 80/100 (bdjobs.com at 74/10)</w:t>
+        <w:t xml:space="preserve">Mobile </w:t>
+      </w:r>
+      <w:r>
+        <w:rPr>
+          <w:lang w:eastAsia="x-none" w:bidi="bn-BD"/>
+        </w:rPr>
+        <w:t>9</w:t>
+      </w:r>
+      <w:r>
+        <w:rPr>
+          <w:lang w:eastAsia="x-none" w:bidi="bn-BD"/>
+        </w:rPr>
+        <w:t>2</w:t>
+      </w:r>
+      <w:r>
+        <w:rPr>
+          <w:lang w:eastAsia="x-none" w:bidi="bn-BD"/>
+        </w:rPr>
+        <w:t>/100 (bdjobs.com at 74/10)</w:t>
       </w:r>
     </w:p>
     <w:p>
@@ -5128,16 +5192,26 @@
           <w:numId w:val="4"/>
         </w:numPr>
         <w:rPr>
-          <w:highlight w:val="yellow"/>
           <w:lang w:eastAsia="x-none" w:bidi="bn-BD"/>
         </w:rPr>
       </w:pPr>
       <w:r>
         <w:rPr>
-          <w:highlight w:val="yellow"/>
           <w:lang w:eastAsia="x-none" w:bidi="bn-BD"/>
         </w:rPr>
-        <w:t>Desktop 85/100 (bikroy.com at 85/100)</w:t>
+        <w:t xml:space="preserve">Desktop </w:t>
+      </w:r>
+      <w:r>
+        <w:rPr>
+          <w:lang w:eastAsia="x-none" w:bidi="bn-BD"/>
+        </w:rPr>
+        <w:t>99</w:t>
+      </w:r>
+      <w:r>
+        <w:rPr>
+          <w:lang w:eastAsia="x-none" w:bidi="bn-BD"/>
+        </w:rPr>
+        <w:t>/100 (bikroy.com at 85/100)</w:t>
       </w:r>
     </w:p>
     <w:p>
@@ -5235,7 +5309,7 @@
           <w:lang w:val="en-US"/>
         </w:rPr>
       </w:pPr>
-      <w:bookmarkStart w:id="21" w:name="_Toc481507381"/>
+      <w:bookmarkStart w:id="20" w:name="_Toc481507381"/>
       <w:r>
         <w:t>Others</w:t>
       </w:r>
@@ -5245,7 +5319,7 @@
         </w:rPr>
         <w:t xml:space="preserve"> Comments</w:t>
       </w:r>
-      <w:bookmarkEnd w:id="21"/>
+      <w:bookmarkEnd w:id="20"/>
     </w:p>
     <w:p>
       <w:pPr>
@@ -5303,9 +5377,9 @@
           <w:lang w:val="en-US"/>
         </w:rPr>
       </w:pPr>
-      <w:bookmarkStart w:id="22" w:name="_Toc481507382"/>
-      <w:bookmarkStart w:id="23" w:name="_Toc477933677"/>
-      <w:bookmarkEnd w:id="15"/>
+      <w:bookmarkStart w:id="21" w:name="_Toc481507382"/>
+      <w:bookmarkStart w:id="22" w:name="_Toc477933677"/>
+      <w:bookmarkEnd w:id="14"/>
       <w:r>
         <w:rPr>
           <w:rFonts w:ascii="Calibri" w:hAnsi="Calibri"/>
@@ -5327,7 +5401,7 @@
         </w:rPr>
         <w:t>lan</w:t>
       </w:r>
-      <w:bookmarkEnd w:id="22"/>
+      <w:bookmarkEnd w:id="21"/>
     </w:p>
     <w:p>
       <w:r>
@@ -5347,11 +5421,128 @@
           <w:lang w:val="en-US"/>
         </w:rPr>
       </w:pPr>
-      <w:bookmarkStart w:id="24" w:name="_Toc481507383"/>
+      <w:bookmarkStart w:id="23" w:name="_Toc481507383"/>
       <w:r>
         <w:t>Phase 1</w:t>
       </w:r>
+      <w:bookmarkEnd w:id="23"/>
+    </w:p>
+    <w:p>
+      <w:pPr>
+        <w:rPr>
+          <w:lang w:eastAsia="x-none" w:bidi="bn-BD"/>
+        </w:rPr>
+      </w:pPr>
+      <w:r>
+        <w:rPr>
+          <w:lang w:eastAsia="x-none" w:bidi="bn-BD"/>
+        </w:rPr>
+        <w:t xml:space="preserve">Duration: Total 6 weeks for development and 1 week for final deployment. </w:t>
+      </w:r>
+      <w:r>
+        <w:rPr>
+          <w:lang w:eastAsia="x-none" w:bidi="bn-BD"/>
+        </w:rPr>
+        <w:t xml:space="preserve"> </w:t>
+      </w:r>
+      <w:r>
+        <w:rPr>
+          <w:lang w:eastAsia="x-none" w:bidi="bn-BD"/>
+        </w:rPr>
+        <w:t>This phase shall develop a minimum viable product (MVP) with basic and initial UX. However, this</w:t>
+      </w:r>
+      <w:r>
+        <w:rPr>
+          <w:lang w:eastAsia="x-none" w:bidi="bn-BD"/>
+        </w:rPr>
+        <w:t xml:space="preserve"> phase will lay foundation of middleware to support SOA.</w:t>
+      </w:r>
+      <w:r>
+        <w:rPr>
+          <w:lang w:eastAsia="x-none" w:bidi="bn-BD"/>
+        </w:rPr>
+        <w:t xml:space="preserve"> </w:t>
+      </w:r>
+    </w:p>
+    <w:p>
+      <w:pPr>
+        <w:rPr>
+          <w:lang w:eastAsia="x-none" w:bidi="bn-BD"/>
+        </w:rPr>
+      </w:pPr>
+      <w:r>
+        <w:rPr>
+          <w:lang w:eastAsia="x-none" w:bidi="bn-BD"/>
+        </w:rPr>
+        <w:t>It will focus on Account creation and Profile management for the Users. It will also focus on developing the Searching, Book reviewing, and Personal collection facilities through API integration</w:t>
+      </w:r>
+    </w:p>
+    <w:p>
+      <w:pPr>
+        <w:pStyle w:val="Heading3"/>
+      </w:pPr>
+      <w:bookmarkStart w:id="24" w:name="_Toc481507384"/>
+      <w:r>
+        <w:t>Deliverables:</w:t>
+      </w:r>
       <w:bookmarkEnd w:id="24"/>
+      <w:r>
+        <w:t xml:space="preserve"> </w:t>
+      </w:r>
+    </w:p>
+    <w:p>
+      <w:r>
+        <w:t xml:space="preserve">At the end of this phase, users will be able to register/login to their account. Users will be able to view and edit their profiles, such as personal information and </w:t>
+      </w:r>
+      <w:r>
+        <w:t>password</w:t>
+      </w:r>
+      <w:r>
+        <w:t xml:space="preserve">. Users will be able to search for books and leave reviews for them, as well as click on them to see book information. </w:t>
+      </w:r>
+      <w:r>
+        <w:rPr>
+          <w:rFonts w:eastAsia="Calibri" w:cs="Calibri"/>
+        </w:rPr>
+        <w:t>User</w:t>
+      </w:r>
+      <w:r>
+        <w:rPr>
+          <w:rFonts w:eastAsia="Calibri" w:cs="Calibri"/>
+        </w:rPr>
+        <w:t>s will</w:t>
+      </w:r>
+      <w:r>
+        <w:rPr>
+          <w:rFonts w:eastAsia="Calibri" w:cs="Calibri"/>
+        </w:rPr>
+        <w:t xml:space="preserve"> be able to find a review of the book they’re interested in quickly. Searching facility will help the users to find something new to read. </w:t>
+      </w:r>
+      <w:r>
+        <w:t xml:space="preserve">An </w:t>
+      </w:r>
+      <w:r>
+        <w:rPr>
+          <w:rFonts w:eastAsia="Calibri" w:cs="Calibri"/>
+        </w:rPr>
+        <w:t>API will be used to fetch relevant book details.</w:t>
+      </w:r>
+      <w:r>
+        <w:t xml:space="preserve"> Users can also save books to their personal libraries.</w:t>
+      </w:r>
+    </w:p>
+    <w:p>
+      <w:pPr>
+        <w:pStyle w:val="Heading2"/>
+        <w:rPr>
+          <w:lang w:val="en-US"/>
+        </w:rPr>
+      </w:pPr>
+      <w:bookmarkStart w:id="25" w:name="_Toc481507385"/>
+      <w:r>
+        <w:t>Phase 2</w:t>
+      </w:r>
+      <w:bookmarkEnd w:id="25"/>
     </w:p>
     <w:p>
       <w:pPr>
@@ -5363,166 +5554,37 @@
         <w:rPr>
           <w:lang w:eastAsia="x-none" w:bidi="bn-BD"/>
         </w:rPr>
-        <w:t xml:space="preserve">Duration: Total 6 weeks for development and 1 week for final deployment. </w:t>
-      </w:r>
+        <w:t xml:space="preserve">Phase 2 will comprise of optimization, and will focus on implementing Admin and User actions and allowing users to follow each other. </w:t>
+      </w:r>
+      <w:r>
+        <w:t>It will satisfy use cases as described in the use case section update as of 23</w:t>
+      </w:r>
+      <w:r>
+        <w:rPr>
+          <w:vertAlign w:val="superscript"/>
+        </w:rPr>
+        <w:t>rd</w:t>
+      </w:r>
+      <w:r>
+        <w:t xml:space="preserve"> August, 2022.</w:t>
+      </w:r>
+    </w:p>
+    <w:p>
+      <w:pPr>
+        <w:pStyle w:val="Heading3"/>
+      </w:pPr>
+      <w:bookmarkStart w:id="26" w:name="_Toc481507386"/>
+      <w:r>
+        <w:t>Deliverables:</w:t>
+      </w:r>
+      <w:bookmarkEnd w:id="26"/>
+    </w:p>
+    <w:p>
       <w:r>
         <w:rPr>
           <w:lang w:eastAsia="x-none" w:bidi="bn-BD"/>
         </w:rPr>
-        <w:t xml:space="preserve"> </w:t>
-      </w:r>
-      <w:r>
-        <w:rPr>
-          <w:lang w:eastAsia="x-none" w:bidi="bn-BD"/>
-        </w:rPr>
-        <w:t>This phase shall develop a minimum viable product (MVP) with basic and initial UX. However, this</w:t>
-      </w:r>
-      <w:r>
-        <w:rPr>
-          <w:lang w:eastAsia="x-none" w:bidi="bn-BD"/>
-        </w:rPr>
-        <w:t xml:space="preserve"> phase will lay foundation of middleware to support SOA.</w:t>
-      </w:r>
-      <w:r>
-        <w:rPr>
-          <w:lang w:eastAsia="x-none" w:bidi="bn-BD"/>
-        </w:rPr>
-        <w:t xml:space="preserve"> </w:t>
-      </w:r>
-    </w:p>
-    <w:p>
-      <w:pPr>
-        <w:rPr>
-          <w:lang w:eastAsia="x-none" w:bidi="bn-BD"/>
-        </w:rPr>
-      </w:pPr>
-      <w:r>
-        <w:rPr>
-          <w:lang w:eastAsia="x-none" w:bidi="bn-BD"/>
-        </w:rPr>
-        <w:t>It will focus on Account creation and Profile management for the Users. It will also focus on developing the Searching, Book reviewing, and Personal collection facilities through API integration</w:t>
-      </w:r>
-    </w:p>
-    <w:p>
-      <w:pPr>
-        <w:pStyle w:val="Heading3"/>
-      </w:pPr>
-      <w:bookmarkStart w:id="25" w:name="_Toc481507384"/>
-      <w:r>
-        <w:t>Deliverables:</w:t>
-      </w:r>
-      <w:bookmarkEnd w:id="25"/>
-      <w:r>
-        <w:t xml:space="preserve"> </w:t>
-      </w:r>
-    </w:p>
-    <w:p>
-      <w:r>
-        <w:t xml:space="preserve">At the end of this phase, users will be able to register/login to their account. Users will be able to view and edit their profiles, such as personal information and profile pictures. Users will be able to search for books and leave reviews for them, as well as click on them to see book information. </w:t>
-      </w:r>
-      <w:r>
-        <w:rPr>
-          <w:rFonts w:eastAsia="Calibri" w:cs="Calibri"/>
-        </w:rPr>
-        <w:t xml:space="preserve">User be able to find a review of the book they’re interested in quickly. Searching facility will help the users to find something new to read. </w:t>
-      </w:r>
-      <w:r>
-        <w:t xml:space="preserve">An </w:t>
-      </w:r>
-      <w:r>
-        <w:rPr>
-          <w:rFonts w:eastAsia="Calibri" w:cs="Calibri"/>
-        </w:rPr>
-        <w:t>API will be used to fetch relevant book details.</w:t>
-      </w:r>
-      <w:r>
-        <w:t xml:space="preserve"> Users can also save books to their personal libraries.</w:t>
-      </w:r>
-    </w:p>
-    <w:p>
-      <w:pPr>
-        <w:pStyle w:val="Heading2"/>
-        <w:rPr>
-          <w:lang w:val="en-US"/>
-        </w:rPr>
-      </w:pPr>
-      <w:bookmarkStart w:id="26" w:name="_Toc481507385"/>
-      <w:r>
-        <w:t>Phase 2</w:t>
-      </w:r>
-      <w:bookmarkEnd w:id="26"/>
-    </w:p>
-    <w:p>
-      <w:pPr>
-        <w:rPr>
-          <w:lang w:eastAsia="x-none" w:bidi="bn-BD"/>
-        </w:rPr>
-      </w:pPr>
-      <w:r>
-        <w:rPr>
-          <w:lang w:eastAsia="x-none" w:bidi="bn-BD"/>
-        </w:rPr>
-        <w:t xml:space="preserve">Phase 2 will comprise of optimization, and will focus on implementing Admin </w:t>
-      </w:r>
-      <w:r>
-        <w:rPr>
-          <w:lang w:eastAsia="x-none" w:bidi="bn-BD"/>
-        </w:rPr>
-        <w:t xml:space="preserve">and User </w:t>
-      </w:r>
-      <w:r>
-        <w:rPr>
-          <w:lang w:eastAsia="x-none" w:bidi="bn-BD"/>
-        </w:rPr>
-        <w:t xml:space="preserve">actions and allowing users to follow each other. </w:t>
-      </w:r>
-      <w:r>
-        <w:t>It will satisfy use cases as described in the use case s</w:t>
-      </w:r>
-      <w:r>
-        <w:t>ection update as of 23</w:t>
-      </w:r>
-      <w:r>
-        <w:rPr>
-          <w:vertAlign w:val="superscript"/>
-        </w:rPr>
-        <w:t>rd</w:t>
-      </w:r>
-      <w:r>
-        <w:t xml:space="preserve"> August</w:t>
-      </w:r>
-      <w:r>
-        <w:t>, 2022.</w:t>
-      </w:r>
-    </w:p>
-    <w:p>
-      <w:pPr>
-        <w:pStyle w:val="Heading3"/>
-      </w:pPr>
-      <w:bookmarkStart w:id="27" w:name="_Toc481507386"/>
-      <w:r>
-        <w:t>Deliverables:</w:t>
-      </w:r>
-      <w:bookmarkEnd w:id="27"/>
-    </w:p>
-    <w:p>
-      <w:r>
-        <w:rPr>
-          <w:lang w:eastAsia="x-none" w:bidi="bn-BD"/>
-        </w:rPr>
-        <w:t xml:space="preserve">Users should be able to follow other users and view their reviews. Admins should be able to </w:t>
-      </w:r>
-      <w:r>
-        <w:rPr>
-          <w:lang w:eastAsia="x-none" w:bidi="bn-BD"/>
-        </w:rPr>
-        <w:t xml:space="preserve">add, </w:t>
-      </w:r>
-      <w:r>
-        <w:rPr>
-          <w:lang w:eastAsia="x-none" w:bidi="bn-BD"/>
-        </w:rPr>
-        <w:t>edit or remove reviews from the website. Website should also be fully responsive for the users.</w:t>
+        <w:t>Users should be able to follow other users and view their reviews. Admins should be able to add, edit or remove reviews from the website. Website should also be fully responsive for the users.</w:t>
       </w:r>
     </w:p>
     <w:p>
@@ -5586,13 +5648,7 @@
         <w:rPr>
           <w:rStyle w:val="textlayer--absolute"/>
         </w:rPr>
-        <w:t>important to have a solid planning session</w:t>
-      </w:r>
-      <w:r>
-        <w:rPr>
-          <w:rStyle w:val="textlayer--absolute"/>
-        </w:rPr>
-        <w:t>.</w:t>
+        <w:t>important to have a solid planning session.</w:t>
       </w:r>
     </w:p>
     <w:p>
@@ -5603,7 +5659,7 @@
           <w:lang w:val="en-US"/>
         </w:rPr>
       </w:pPr>
-      <w:bookmarkStart w:id="28" w:name="_Toc481507388"/>
+      <w:bookmarkStart w:id="27" w:name="_Toc481507388"/>
       <w:r>
         <w:rPr>
           <w:rFonts w:ascii="Calibri" w:hAnsi="Calibri"/>
@@ -5618,7 +5674,7 @@
         </w:rPr>
         <w:t>are/Hosting Plan</w:t>
       </w:r>
-      <w:bookmarkEnd w:id="28"/>
+      <w:bookmarkEnd w:id="27"/>
     </w:p>
     <w:p>
       <w:pPr>
@@ -5639,7 +5695,7 @@
         <w:keepNext/>
         <w:jc w:val="center"/>
       </w:pPr>
-      <w:bookmarkStart w:id="29" w:name="_Toc481507289"/>
+      <w:bookmarkStart w:id="28" w:name="_Toc481507289"/>
       <w:r>
         <w:t xml:space="preserve">Table </w:t>
       </w:r>
@@ -5676,23 +5732,24 @@
       <w:r>
         <w:t>: Cloud hosting plans</w:t>
       </w:r>
-      <w:bookmarkEnd w:id="29"/>
+      <w:bookmarkEnd w:id="28"/>
     </w:p>
     <w:tbl>
       <w:tblPr>
-        <w:tblW w:w="5000" w:type="pct"/>
+        <w:tblW w:w="6288" w:type="pct"/>
+        <w:tblInd w:w="-972" w:type="dxa"/>
         <w:tblLayout w:type="fixed"/>
         <w:tblLook w:val="04A0" w:firstRow="1" w:lastRow="0" w:firstColumn="1" w:lastColumn="0" w:noHBand="0" w:noVBand="1"/>
       </w:tblPr>
       <w:tblGrid>
-        <w:gridCol w:w="932"/>
-        <w:gridCol w:w="703"/>
-        <w:gridCol w:w="593"/>
-        <w:gridCol w:w="2001"/>
-        <w:gridCol w:w="542"/>
-        <w:gridCol w:w="2323"/>
-        <w:gridCol w:w="703"/>
-        <w:gridCol w:w="719"/>
+        <w:gridCol w:w="1530"/>
+        <w:gridCol w:w="1078"/>
+        <w:gridCol w:w="993"/>
+        <w:gridCol w:w="1602"/>
+        <w:gridCol w:w="917"/>
+        <w:gridCol w:w="1949"/>
+        <w:gridCol w:w="1022"/>
+        <w:gridCol w:w="1619"/>
       </w:tblGrid>
       <w:tr>
         <w:trPr>
@@ -5700,7 +5757,7 @@
         </w:trPr>
         <w:tc>
           <w:tcPr>
-            <w:tcW w:w="547" w:type="pct"/>
+            <w:tcW w:w="714" w:type="pct"/>
             <w:tcBorders>
               <w:top w:val="nil"/>
               <w:left w:val="nil"/>
@@ -5733,7 +5790,7 @@
         </w:tc>
         <w:tc>
           <w:tcPr>
-            <w:tcW w:w="413" w:type="pct"/>
+            <w:tcW w:w="503" w:type="pct"/>
             <w:tcBorders>
               <w:top w:val="nil"/>
               <w:left w:val="single" w:sz="4" w:space="0" w:color="FFFFFF"/>
@@ -5766,7 +5823,7 @@
         </w:tc>
         <w:tc>
           <w:tcPr>
-            <w:tcW w:w="348" w:type="pct"/>
+            <w:tcW w:w="463" w:type="pct"/>
             <w:tcBorders>
               <w:top w:val="nil"/>
               <w:left w:val="single" w:sz="4" w:space="0" w:color="FFFFFF"/>
@@ -5808,7 +5865,7 @@
         </w:tc>
         <w:tc>
           <w:tcPr>
-            <w:tcW w:w="1175" w:type="pct"/>
+            <w:tcW w:w="748" w:type="pct"/>
             <w:tcBorders>
               <w:top w:val="nil"/>
               <w:left w:val="single" w:sz="4" w:space="0" w:color="FFFFFF"/>
@@ -5841,7 +5898,7 @@
         </w:tc>
         <w:tc>
           <w:tcPr>
-            <w:tcW w:w="318" w:type="pct"/>
+            <w:tcW w:w="428" w:type="pct"/>
             <w:tcBorders>
               <w:top w:val="nil"/>
               <w:left w:val="single" w:sz="4" w:space="0" w:color="FFFFFF"/>
@@ -5912,7 +5969,7 @@
         </w:tc>
         <w:tc>
           <w:tcPr>
-            <w:tcW w:w="1364" w:type="pct"/>
+            <w:tcW w:w="910" w:type="pct"/>
             <w:tcBorders>
               <w:top w:val="nil"/>
               <w:left w:val="single" w:sz="4" w:space="0" w:color="FFFFFF"/>
@@ -5972,7 +6029,7 @@
         </w:tc>
         <w:tc>
           <w:tcPr>
-            <w:tcW w:w="413" w:type="pct"/>
+            <w:tcW w:w="477" w:type="pct"/>
             <w:tcBorders>
               <w:top w:val="nil"/>
               <w:left w:val="single" w:sz="4" w:space="0" w:color="FFFFFF"/>
@@ -6023,7 +6080,7 @@
         </w:tc>
         <w:tc>
           <w:tcPr>
-            <w:tcW w:w="422" w:type="pct"/>
+            <w:tcW w:w="756" w:type="pct"/>
             <w:tcBorders>
               <w:top w:val="nil"/>
               <w:left w:val="single" w:sz="4" w:space="0" w:color="FFFFFF"/>
@@ -6088,7 +6145,7 @@
         </w:trPr>
         <w:tc>
           <w:tcPr>
-            <w:tcW w:w="547" w:type="pct"/>
+            <w:tcW w:w="714" w:type="pct"/>
             <w:tcBorders>
               <w:top w:val="single" w:sz="4" w:space="0" w:color="FFFFFF"/>
               <w:left w:val="nil"/>
@@ -6117,7 +6174,7 @@
         </w:tc>
         <w:tc>
           <w:tcPr>
-            <w:tcW w:w="413" w:type="pct"/>
+            <w:tcW w:w="503" w:type="pct"/>
             <w:tcBorders>
               <w:top w:val="single" w:sz="4" w:space="0" w:color="FFFFFF"/>
               <w:left w:val="single" w:sz="4" w:space="0" w:color="FFFFFF"/>
@@ -6146,7 +6203,7 @@
         </w:tc>
         <w:tc>
           <w:tcPr>
-            <w:tcW w:w="348" w:type="pct"/>
+            <w:tcW w:w="463" w:type="pct"/>
             <w:tcBorders>
               <w:top w:val="single" w:sz="4" w:space="0" w:color="FFFFFF"/>
               <w:left w:val="single" w:sz="4" w:space="0" w:color="FFFFFF"/>
@@ -6176,7 +6233,7 @@
         </w:tc>
         <w:tc>
           <w:tcPr>
-            <w:tcW w:w="1175" w:type="pct"/>
+            <w:tcW w:w="748" w:type="pct"/>
             <w:tcBorders>
               <w:top w:val="single" w:sz="4" w:space="0" w:color="FFFFFF"/>
               <w:left w:val="single" w:sz="4" w:space="0" w:color="FFFFFF"/>
@@ -6205,7 +6262,7 @@
         </w:tc>
         <w:tc>
           <w:tcPr>
-            <w:tcW w:w="318" w:type="pct"/>
+            <w:tcW w:w="428" w:type="pct"/>
             <w:tcBorders>
               <w:top w:val="single" w:sz="4" w:space="0" w:color="FFFFFF"/>
               <w:left w:val="single" w:sz="4" w:space="0" w:color="FFFFFF"/>
@@ -6235,7 +6292,7 @@
         </w:tc>
         <w:tc>
           <w:tcPr>
-            <w:tcW w:w="1364" w:type="pct"/>
+            <w:tcW w:w="910" w:type="pct"/>
             <w:tcBorders>
               <w:top w:val="single" w:sz="4" w:space="0" w:color="FFFFFF"/>
               <w:left w:val="single" w:sz="4" w:space="0" w:color="FFFFFF"/>
@@ -6264,7 +6321,7 @@
         </w:tc>
         <w:tc>
           <w:tcPr>
-            <w:tcW w:w="413" w:type="pct"/>
+            <w:tcW w:w="477" w:type="pct"/>
             <w:tcBorders>
               <w:top w:val="single" w:sz="4" w:space="0" w:color="FFFFFF"/>
               <w:left w:val="single" w:sz="4" w:space="0" w:color="FFFFFF"/>
@@ -6294,7 +6351,7 @@
         </w:tc>
         <w:tc>
           <w:tcPr>
-            <w:tcW w:w="422" w:type="pct"/>
+            <w:tcW w:w="756" w:type="pct"/>
             <w:tcBorders>
               <w:top w:val="single" w:sz="4" w:space="0" w:color="FFFFFF"/>
               <w:left w:val="single" w:sz="4" w:space="0" w:color="FFFFFF"/>
@@ -6341,6 +6398,8 @@
       <w:r>
         <w:br w:type="page"/>
       </w:r>
+      <w:bookmarkStart w:id="29" w:name="_GoBack"/>
+      <w:bookmarkEnd w:id="29"/>
     </w:p>
     <w:p>
       <w:pPr>
@@ -6356,7 +6415,7 @@
         </w:rPr>
         <w:t xml:space="preserve">Project </w:t>
       </w:r>
-      <w:bookmarkEnd w:id="23"/>
+      <w:bookmarkEnd w:id="22"/>
       <w:r>
         <w:rPr>
           <w:rFonts w:ascii="Calibri" w:hAnsi="Calibri"/>
@@ -9525,6 +9584,7 @@
           <w:dataBinding w:prefixMappings="xmlns:ns0='http://schemas.microsoft.com/office/2006/coverPageProps' " w:xpath="/ns0:CoverPageProperties[1]/ns0:CompanyEmail[1]" w:storeItemID="{55AF091B-3C7A-41E3-B477-F2FDAA23CFDA}"/>
           <w:text/>
         </w:sdtPr>
+        <w:sdtEndPr/>
         <w:sdtContent>
           <w:r>
             <w:rPr>
@@ -9595,6 +9655,7 @@
         <w:dataBinding w:prefixMappings="xmlns:ns0='http://schemas.openxmlformats.org/officeDocument/2006/extended-properties' " w:xpath="/ns0:Properties[1]/ns0:Company[1]" w:storeItemID="{6668398D-A668-4E3E-A5EB-62B293D839F1}"/>
         <w:text/>
       </w:sdtPr>
+      <w:sdtEndPr/>
       <w:sdtContent>
         <w:p>
           <w:pPr>
@@ -9636,6 +9697,7 @@
         <w:dataBinding w:prefixMappings="xmlns:ns0='http://schemas.microsoft.com/office/2006/coverPageProps' " w:xpath="/ns0:CoverPageProperties[1]/ns0:CompanyAddress[1]" w:storeItemID="{55AF091B-3C7A-41E3-B477-F2FDAA23CFDA}"/>
         <w:text/>
       </w:sdtPr>
+      <w:sdtEndPr/>
       <w:sdtContent>
         <w:p>
           <w:pPr>
@@ -9713,6 +9775,7 @@
           <w:dataBinding w:prefixMappings="xmlns:ns0='http://schemas.microsoft.com/office/2006/coverPageProps' " w:xpath="/ns0:CoverPageProperties[1]/ns0:CompanyEmail[1]" w:storeItemID="{55AF091B-3C7A-41E3-B477-F2FDAA23CFDA}"/>
           <w:text/>
         </w:sdtPr>
+        <w:sdtEndPr/>
         <w:sdtContent>
           <w:r>
             <w:rPr>
@@ -9838,7 +9901,7 @@
       <mc:AlternateContent>
         <mc:Choice Requires="wps">
           <w:drawing>
-            <wp:anchor distT="4294967295" distB="4294967295" distL="114300" distR="114300" simplePos="0" relativeHeight="251666432" behindDoc="0" locked="0" layoutInCell="1" allowOverlap="1" wp14:anchorId="41C20036" wp14:editId="0453B89E">
+            <wp:anchor distT="4294967295" distB="4294967295" distL="114300" distR="114300" simplePos="0" relativeHeight="251663872" behindDoc="0" locked="0" layoutInCell="1" allowOverlap="1" wp14:anchorId="41C20036" wp14:editId="0453B89E">
               <wp:simplePos x="0" y="0"/>
               <wp:positionH relativeFrom="column">
                 <wp:posOffset>0</wp:posOffset>
@@ -9906,7 +9969,7 @@
         </mc:Choice>
         <mc:Fallback>
           <w:pict>
-            <v:line w14:anchorId="55C794D6" id="Straight Connector 2" o:spid="_x0000_s1026" style="position:absolute;z-index:251666432;visibility:visible;mso-wrap-style:square;mso-width-percent:0;mso-height-percent:0;mso-wrap-distance-left:9pt;mso-wrap-distance-top:-3e-5mm;mso-wrap-distance-right:9pt;mso-wrap-distance-bottom:-3e-5mm;mso-position-horizontal:absolute;mso-position-horizontal-relative:text;mso-position-vertical:absolute;mso-position-vertical-relative:text;mso-width-percent:0;mso-height-percent:0;mso-width-relative:page;mso-height-relative:page" from="0,0" to="6in,0" o:gfxdata="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" strokeweight="2pt">
+            <v:line w14:anchorId="4C9C3979" id="Straight Connector 2" o:spid="_x0000_s1026" style="position:absolute;z-index:251663872;visibility:visible;mso-wrap-style:square;mso-width-percent:0;mso-height-percent:0;mso-wrap-distance-left:9pt;mso-wrap-distance-top:-3e-5mm;mso-wrap-distance-right:9pt;mso-wrap-distance-bottom:-3e-5mm;mso-position-horizontal:absolute;mso-position-horizontal-relative:text;mso-position-vertical:absolute;mso-position-vertical-relative:text;mso-width-percent:0;mso-height-percent:0;mso-width-relative:page;mso-height-relative:page" from="0,0" to="6in,0" o:gfxdata="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" strokeweight="2pt">
               <v:shadow on="t" color="black" opacity="24903f" origin=",.5" offset="0,.55556mm"/>
             </v:line>
           </w:pict>
@@ -9925,6 +9988,16 @@
     </w:r>
     <w:r>
       <w:rPr>
+        <w:b/>
+        <w:color w:val="C45911"/>
+        <w:sz w:val="20"/>
+        <w:szCs w:val="20"/>
+        <w:lang w:val="en-US"/>
+      </w:rPr>
+      <w:t>BD</w:t>
+    </w:r>
+    <w:r>
+      <w:rPr>
         <w:sz w:val="20"/>
         <w:szCs w:val="20"/>
       </w:rPr>
@@ -9937,6 +10010,14 @@
         <w:lang w:val="en-US"/>
       </w:rPr>
       <w:t xml:space="preserve">   </w:t>
+    </w:r>
+    <w:r>
+      <w:rPr>
+        <w:sz w:val="20"/>
+        <w:szCs w:val="20"/>
+        <w:lang w:val="en-US"/>
+      </w:rPr>
+      <w:t xml:space="preserve">        </w:t>
     </w:r>
     <w:r>
       <w:rPr>
@@ -10041,25 +10122,32 @@
         <w:sz w:val="20"/>
         <w:szCs w:val="20"/>
       </w:rPr>
-      <w:tab/>
+      <w:t xml:space="preserve">                           </w:t>
     </w:r>
     <w:r>
       <w:rPr>
         <w:sz w:val="20"/>
         <w:szCs w:val="20"/>
-        <w:lang w:val="en-US"/>
       </w:rPr>
-      <w:t xml:space="preserve">         </w:t>
+      <w:t xml:space="preserve">                           </w:t>
+    </w:r>
+    <w:r>
+      <w:rPr>
+        <w:sz w:val="20"/>
+        <w:szCs w:val="20"/>
+      </w:rPr>
+      <w:t xml:space="preserve">  </w:t>
     </w:r>
     <w:hyperlink r:id="rId1" w:history="1">
       <w:r>
         <w:rPr>
           <w:rStyle w:val="Hyperlink"/>
+          <w:rFonts w:cs="Vrinda"/>
           <w:sz w:val="20"/>
           <w:szCs w:val="20"/>
           <w:lang w:val="en-US"/>
         </w:rPr>
-        <w:t>www.BookRev.bd</w:t>
+        <w:t>https://bookrevbd.000webhostapp.com</w:t>
       </w:r>
     </w:hyperlink>
   </w:p>
@@ -10160,7 +10248,7 @@
         </mc:Choice>
         <mc:Fallback>
           <w:pict>
-            <v:line w14:anchorId="04209FE2" id="Straight Connector 2" o:spid="_x0000_s1026" style="position:absolute;z-index:251664384;visibility:visible;mso-wrap-style:square;mso-width-percent:0;mso-height-percent:0;mso-wrap-distance-left:9pt;mso-wrap-distance-top:-3e-5mm;mso-wrap-distance-right:9pt;mso-wrap-distance-bottom:-3e-5mm;mso-position-horizontal:absolute;mso-position-horizontal-relative:text;mso-position-vertical:absolute;mso-position-vertical-relative:text;mso-width-percent:0;mso-height-percent:0;mso-width-relative:page;mso-height-relative:page" from="0,0" to="6in,0" o:gfxdata="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" strokeweight="2pt">
+            <v:line w14:anchorId="5602E6A7" id="Straight Connector 2" o:spid="_x0000_s1026" style="position:absolute;z-index:251664384;visibility:visible;mso-wrap-style:square;mso-width-percent:0;mso-height-percent:0;mso-wrap-distance-left:9pt;mso-wrap-distance-top:-3e-5mm;mso-wrap-distance-right:9pt;mso-wrap-distance-bottom:-3e-5mm;mso-position-horizontal:absolute;mso-position-horizontal-relative:text;mso-position-vertical:absolute;mso-position-vertical-relative:text;mso-width-percent:0;mso-height-percent:0;mso-width-relative:page;mso-height-relative:page" from="0,0" to="6in,0" o:gfxdata="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" strokeweight="2pt">
               <v:shadow on="t" color="black" opacity="24903f" origin=",.5" offset="0,.55556mm"/>
             </v:line>
           </w:pict>
@@ -11016,6 +11104,95 @@
     </w:lvl>
   </w:abstractNum>
   <w:abstractNum w:abstractNumId="7" w15:restartNumberingAfterBreak="0">
+    <w:nsid w:val="27DD0374"/>
+    <w:multiLevelType w:val="hybridMultilevel"/>
+    <w:tmpl w:val="170EBBB4"/>
+    <w:lvl w:ilvl="0" w:tplc="07CC867E">
+      <w:start w:val="1"/>
+      <w:numFmt w:val="lowerRoman"/>
+      <w:lvlText w:val="%1."/>
+      <w:lvlJc w:val="left"/>
+      <w:pPr>
+        <w:ind w:left="1080" w:hanging="720"/>
+      </w:pPr>
+      <w:rPr>
+        <w:rFonts w:hint="default"/>
+      </w:rPr>
+    </w:lvl>
+    <w:lvl w:ilvl="1" w:tplc="04090019" w:tentative="1">
+      <w:start w:val="1"/>
+      <w:numFmt w:val="lowerLetter"/>
+      <w:lvlText w:val="%2."/>
+      <w:lvlJc w:val="left"/>
+      <w:pPr>
+        <w:ind w:left="1440" w:hanging="360"/>
+      </w:pPr>
+    </w:lvl>
+    <w:lvl w:ilvl="2" w:tplc="0409001B" w:tentative="1">
+      <w:start w:val="1"/>
+      <w:numFmt w:val="lowerRoman"/>
+      <w:lvlText w:val="%3."/>
+      <w:lvlJc w:val="right"/>
+      <w:pPr>
+        <w:ind w:left="2160" w:hanging="180"/>
+      </w:pPr>
+    </w:lvl>
+    <w:lvl w:ilvl="3" w:tplc="0409000F" w:tentative="1">
+      <w:start w:val="1"/>
+      <w:numFmt w:val="decimal"/>
+      <w:lvlText w:val="%4."/>
+      <w:lvlJc w:val="left"/>
+      <w:pPr>
+        <w:ind w:left="2880" w:hanging="360"/>
+      </w:pPr>
+    </w:lvl>
+    <w:lvl w:ilvl="4" w:tplc="04090019" w:tentative="1">
+      <w:start w:val="1"/>
+      <w:numFmt w:val="lowerLetter"/>
+      <w:lvlText w:val="%5."/>
+      <w:lvlJc w:val="left"/>
+      <w:pPr>
+        <w:ind w:left="3600" w:hanging="360"/>
+      </w:pPr>
+    </w:lvl>
+    <w:lvl w:ilvl="5" w:tplc="0409001B" w:tentative="1">
+      <w:start w:val="1"/>
+      <w:numFmt w:val="lowerRoman"/>
+      <w:lvlText w:val="%6."/>
+      <w:lvlJc w:val="right"/>
+      <w:pPr>
+        <w:ind w:left="4320" w:hanging="180"/>
+      </w:pPr>
+    </w:lvl>
+    <w:lvl w:ilvl="6" w:tplc="0409000F" w:tentative="1">
+      <w:start w:val="1"/>
+      <w:numFmt w:val="decimal"/>
+      <w:lvlText w:val="%7."/>
+      <w:lvlJc w:val="left"/>
+      <w:pPr>
+        <w:ind w:left="5040" w:hanging="360"/>
+      </w:pPr>
+    </w:lvl>
+    <w:lvl w:ilvl="7" w:tplc="04090019" w:tentative="1">
+      <w:start w:val="1"/>
+      <w:numFmt w:val="lowerLetter"/>
+      <w:lvlText w:val="%8."/>
+      <w:lvlJc w:val="left"/>
+      <w:pPr>
+        <w:ind w:left="5760" w:hanging="360"/>
+      </w:pPr>
+    </w:lvl>
+    <w:lvl w:ilvl="8" w:tplc="0409001B" w:tentative="1">
+      <w:start w:val="1"/>
+      <w:numFmt w:val="lowerRoman"/>
+      <w:lvlText w:val="%9."/>
+      <w:lvlJc w:val="right"/>
+      <w:pPr>
+        <w:ind w:left="6480" w:hanging="180"/>
+      </w:pPr>
+    </w:lvl>
+  </w:abstractNum>
+  <w:abstractNum w:abstractNumId="8" w15:restartNumberingAfterBreak="0">
     <w:nsid w:val="29C406B4"/>
     <w:multiLevelType w:val="hybridMultilevel"/>
     <w:tmpl w:val="A820691A"/>
@@ -11128,7 +11305,7 @@
       </w:rPr>
     </w:lvl>
   </w:abstractNum>
-  <w:abstractNum w:abstractNumId="8" w15:restartNumberingAfterBreak="0">
+  <w:abstractNum w:abstractNumId="9" w15:restartNumberingAfterBreak="0">
     <w:nsid w:val="3E0A4ECE"/>
     <w:multiLevelType w:val="hybridMultilevel"/>
     <w:tmpl w:val="913E9B08"/>
@@ -11217,7 +11394,7 @@
       </w:pPr>
     </w:lvl>
   </w:abstractNum>
-  <w:abstractNum w:abstractNumId="9" w15:restartNumberingAfterBreak="0">
+  <w:abstractNum w:abstractNumId="10" w15:restartNumberingAfterBreak="0">
     <w:nsid w:val="4C453DC5"/>
     <w:multiLevelType w:val="hybridMultilevel"/>
     <w:tmpl w:val="ECAC136A"/>
@@ -11330,7 +11507,7 @@
       </w:rPr>
     </w:lvl>
   </w:abstractNum>
-  <w:abstractNum w:abstractNumId="10" w15:restartNumberingAfterBreak="0">
+  <w:abstractNum w:abstractNumId="11" w15:restartNumberingAfterBreak="0">
     <w:nsid w:val="4C813278"/>
     <w:multiLevelType w:val="hybridMultilevel"/>
     <w:tmpl w:val="D17610F6"/>
@@ -11419,7 +11596,7 @@
       </w:pPr>
     </w:lvl>
   </w:abstractNum>
-  <w:abstractNum w:abstractNumId="11" w15:restartNumberingAfterBreak="0">
+  <w:abstractNum w:abstractNumId="12" w15:restartNumberingAfterBreak="0">
     <w:nsid w:val="55CE0698"/>
     <w:multiLevelType w:val="hybridMultilevel"/>
     <w:tmpl w:val="2C88A1B6"/>
@@ -11508,7 +11685,7 @@
       </w:pPr>
     </w:lvl>
   </w:abstractNum>
-  <w:abstractNum w:abstractNumId="12" w15:restartNumberingAfterBreak="0">
+  <w:abstractNum w:abstractNumId="13" w15:restartNumberingAfterBreak="0">
     <w:nsid w:val="6318519D"/>
     <w:multiLevelType w:val="hybridMultilevel"/>
     <w:tmpl w:val="8B804BA0"/>
@@ -11621,7 +11798,7 @@
       </w:rPr>
     </w:lvl>
   </w:abstractNum>
-  <w:abstractNum w:abstractNumId="13" w15:restartNumberingAfterBreak="0">
+  <w:abstractNum w:abstractNumId="14" w15:restartNumberingAfterBreak="0">
     <w:nsid w:val="668E2965"/>
     <w:multiLevelType w:val="hybridMultilevel"/>
     <w:tmpl w:val="7DACCD86"/>
@@ -11710,7 +11887,7 @@
       </w:pPr>
     </w:lvl>
   </w:abstractNum>
-  <w:abstractNum w:abstractNumId="14" w15:restartNumberingAfterBreak="0">
+  <w:abstractNum w:abstractNumId="15" w15:restartNumberingAfterBreak="0">
     <w:nsid w:val="6D5F2702"/>
     <w:multiLevelType w:val="hybridMultilevel"/>
     <w:tmpl w:val="A5C4DCCC"/>
@@ -11799,7 +11976,7 @@
       </w:pPr>
     </w:lvl>
   </w:abstractNum>
-  <w:abstractNum w:abstractNumId="15" w15:restartNumberingAfterBreak="0">
+  <w:abstractNum w:abstractNumId="16" w15:restartNumberingAfterBreak="0">
     <w:nsid w:val="75934D29"/>
     <w:multiLevelType w:val="hybridMultilevel"/>
     <w:tmpl w:val="67DA9538"/>
@@ -11888,7 +12065,7 @@
       </w:pPr>
     </w:lvl>
   </w:abstractNum>
-  <w:abstractNum w:abstractNumId="16" w15:restartNumberingAfterBreak="0">
+  <w:abstractNum w:abstractNumId="17" w15:restartNumberingAfterBreak="0">
     <w:nsid w:val="77A42644"/>
     <w:multiLevelType w:val="hybridMultilevel"/>
     <w:tmpl w:val="BFEC34CA"/>
@@ -11981,25 +12158,25 @@
     <w:abstractNumId w:val="1"/>
   </w:num>
   <w:num w:numId="2">
+    <w:abstractNumId w:val="12"/>
+  </w:num>
+  <w:num w:numId="3">
     <w:abstractNumId w:val="11"/>
   </w:num>
-  <w:num w:numId="3">
-    <w:abstractNumId w:val="10"/>
-  </w:num>
   <w:num w:numId="4">
-    <w:abstractNumId w:val="12"/>
+    <w:abstractNumId w:val="13"/>
   </w:num>
   <w:num w:numId="5">
-    <w:abstractNumId w:val="7"/>
+    <w:abstractNumId w:val="8"/>
   </w:num>
   <w:num w:numId="6">
-    <w:abstractNumId w:val="15"/>
+    <w:abstractNumId w:val="16"/>
   </w:num>
   <w:num w:numId="7">
     <w:abstractNumId w:val="2"/>
   </w:num>
   <w:num w:numId="8">
-    <w:abstractNumId w:val="9"/>
+    <w:abstractNumId w:val="10"/>
   </w:num>
   <w:num w:numId="9">
     <w:abstractNumId w:val="3"/>
@@ -12017,16 +12194,19 @@
     <w:abstractNumId w:val="6"/>
   </w:num>
   <w:num w:numId="14">
-    <w:abstractNumId w:val="8"/>
+    <w:abstractNumId w:val="9"/>
   </w:num>
   <w:num w:numId="15">
-    <w:abstractNumId w:val="16"/>
+    <w:abstractNumId w:val="17"/>
   </w:num>
   <w:num w:numId="16">
+    <w:abstractNumId w:val="15"/>
+  </w:num>
+  <w:num w:numId="17">
     <w:abstractNumId w:val="14"/>
   </w:num>
-  <w:num w:numId="17">
-    <w:abstractNumId w:val="13"/>
+  <w:num w:numId="18">
+    <w:abstractNumId w:val="7"/>
   </w:num>
   <w:numIdMacAtCleanup w:val="7"/>
 </w:numbering>
@@ -13341,6 +13521,7 @@
     <w:rsid w:val="000023B2"/>
     <w:rsid w:val="00024AAD"/>
     <w:rsid w:val="00152D73"/>
+    <w:rsid w:val="002A0A0E"/>
     <w:rsid w:val="00415CD1"/>
     <w:rsid w:val="00421F36"/>
     <w:rsid w:val="004301F9"/>
@@ -14091,7 +14272,7 @@
 
 <file path=customXml/item1.xml><?xml version="1.0" encoding="utf-8"?>
 <CoverPageProperties xmlns="http://schemas.microsoft.com/office/2006/coverPageProps">
-  <PublishDate>2022-08-23T00:00:00</PublishDate>
+  <PublishDate>2022-08-22T00:00:00</PublishDate>
   <Abstract/>
   <CompanyAddress>North South University, Bashundhara, Dhaka, Bangladesh</CompanyAddress>
   <CompanyPhone/>
@@ -14113,7 +14294,7 @@
 </file>
 
 <file path=customXml/itemProps2.xml><?xml version="1.0" encoding="utf-8"?>
-<ds:datastoreItem xmlns:ds="http://schemas.openxmlformats.org/officeDocument/2006/customXml" ds:itemID="{643246C8-0EA6-4D75-BC06-994DE0590668}">
+<ds:datastoreItem xmlns:ds="http://schemas.openxmlformats.org/officeDocument/2006/customXml" ds:itemID="{7807E317-B3B8-4061-A2FE-49C43D1067F7}">
   <ds:schemaRefs>
     <ds:schemaRef ds:uri="http://schemas.openxmlformats.org/officeDocument/2006/bibliography"/>
   </ds:schemaRefs>

</xml_diff>

<commit_message>
Queries fixed for CRUD functions
</commit_message>
<xml_diff>
--- a/Documentation/CSE482L GROUP 9 PROJECT REPORT.docx
+++ b/Documentation/CSE482L GROUP 9 PROJECT REPORT.docx
@@ -164,7 +164,7 @@
           </mc:Choice>
           <mc:Fallback>
             <w:pict>
-              <v:line w14:anchorId="0C618D09" id="Straight Connector 4" o:spid="_x0000_s1026" style="position:absolute;flip:x;z-index:251657728;visibility:visible;mso-wrap-style:square;mso-width-percent:0;mso-height-percent:0;mso-wrap-distance-left:9pt;mso-wrap-distance-top:0;mso-wrap-distance-right:9pt;mso-wrap-distance-bottom:0;mso-position-horizontal:absolute;mso-position-horizontal-relative:text;mso-position-vertical:absolute;mso-position-vertical-relative:text;mso-width-percent:0;mso-height-percent:0;mso-width-relative:page;mso-height-relative:margin" from="-9pt,9.25pt" to="-8.95pt,189.25pt" o:gfxdata="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" strokecolor="#f68c36"/>
+              <v:line w14:anchorId="49D10173" id="Straight Connector 4" o:spid="_x0000_s1026" style="position:absolute;flip:x;z-index:251657728;visibility:visible;mso-wrap-style:square;mso-width-percent:0;mso-height-percent:0;mso-wrap-distance-left:9pt;mso-wrap-distance-top:0;mso-wrap-distance-right:9pt;mso-wrap-distance-bottom:0;mso-position-horizontal:absolute;mso-position-horizontal-relative:text;mso-position-vertical:absolute;mso-position-vertical-relative:text;mso-width-percent:0;mso-height-percent:0;mso-width-relative:page;mso-height-relative:margin" from="-9pt,9.25pt" to="-8.95pt,189.25pt" o:gfxdata="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" strokecolor="#f68c36"/>
             </w:pict>
           </mc:Fallback>
         </mc:AlternateContent>
@@ -452,7 +452,7 @@
           </mc:Choice>
           <mc:Fallback>
             <w:pict>
-              <v:line w14:anchorId="7DCCF177" id="Straight Connector 5" o:spid="_x0000_s1026" style="position:absolute;z-index:251659776;visibility:visible;mso-wrap-style:square;mso-width-percent:0;mso-height-percent:0;mso-wrap-distance-left:9pt;mso-wrap-distance-top:0;mso-wrap-distance-right:9pt;mso-wrap-distance-bottom:0;mso-position-horizontal:absolute;mso-position-horizontal-relative:text;mso-position-vertical:absolute;mso-position-vertical-relative:text;mso-width-percent:0;mso-height-percent:0;mso-width-relative:page;mso-height-relative:page" from="0,1.2pt" to="207pt,1.2pt" o:gfxdata="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" strokecolor="#f68c36"/>
+              <v:line w14:anchorId="4DC6C1AB" id="Straight Connector 5" o:spid="_x0000_s1026" style="position:absolute;z-index:251659776;visibility:visible;mso-wrap-style:square;mso-width-percent:0;mso-height-percent:0;mso-wrap-distance-left:9pt;mso-wrap-distance-top:0;mso-wrap-distance-right:9pt;mso-wrap-distance-bottom:0;mso-position-horizontal:absolute;mso-position-horizontal-relative:text;mso-position-vertical:absolute;mso-position-vertical-relative:text;mso-width-percent:0;mso-height-percent:0;mso-width-relative:page;mso-height-relative:page" from="0,1.2pt" to="207pt,1.2pt" o:gfxdata="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" strokecolor="#f68c36"/>
             </w:pict>
           </mc:Fallback>
         </mc:AlternateContent>
@@ -1892,134 +1892,62 @@
               <w:noProof/>
             </w:rPr>
           </w:pPr>
-          <w:hyperlink w:anchor="_Toc481507379" w:history="1">
-            <w:r>
-              <w:rPr>
-                <w:rStyle w:val="Hyperlink"/>
-                <w:noProof/>
-                <w:lang w:bidi="bn-BD"/>
-              </w:rPr>
-              <w:t>Open-source web page tester (https://www.webpagetest.org/)</w:t>
-            </w:r>
-            <w:r>
-              <w:rPr>
-                <w:noProof/>
-                <w:webHidden/>
-              </w:rPr>
-              <w:tab/>
-            </w:r>
-            <w:r>
-              <w:rPr>
-                <w:noProof/>
-                <w:webHidden/>
-              </w:rPr>
-              <w:fldChar w:fldCharType="begin"/>
-            </w:r>
-            <w:r>
-              <w:rPr>
-                <w:noProof/>
-                <w:webHidden/>
-              </w:rPr>
-              <w:instrText xml:space="preserve"> PAGEREF _Toc481507379 \h </w:instrText>
-            </w:r>
-            <w:r>
-              <w:rPr>
-                <w:noProof/>
-                <w:webHidden/>
-              </w:rPr>
-            </w:r>
-            <w:r>
-              <w:rPr>
-                <w:noProof/>
-                <w:webHidden/>
-              </w:rPr>
-              <w:fldChar w:fldCharType="separate"/>
-            </w:r>
-            <w:r>
-              <w:rPr>
-                <w:noProof/>
-                <w:webHidden/>
-              </w:rPr>
-              <w:t>10</w:t>
-            </w:r>
-            <w:r>
-              <w:rPr>
-                <w:noProof/>
-                <w:webHidden/>
-              </w:rPr>
-              <w:fldChar w:fldCharType="end"/>
-            </w:r>
-          </w:hyperlink>
-        </w:p>
-        <w:p>
-          <w:pPr>
-            <w:pStyle w:val="TOC3"/>
-            <w:tabs>
-              <w:tab w:val="right" w:leader="dot" w:pos="8290"/>
-            </w:tabs>
+          <w:r>
             <w:rPr>
-              <w:rFonts w:asciiTheme="minorHAnsi" w:eastAsiaTheme="minorEastAsia" w:hAnsiTheme="minorHAnsi" w:cstheme="minorBidi"/>
+              <w:rStyle w:val="Hyperlink"/>
               <w:noProof/>
+              <w:lang w:bidi="bn-BD"/>
             </w:rPr>
-          </w:pPr>
-          <w:hyperlink w:anchor="_Toc481507380" w:history="1">
-            <w:r>
-              <w:rPr>
-                <w:rStyle w:val="Hyperlink"/>
-                <w:noProof/>
-                <w:lang w:bidi="bn-BD"/>
-              </w:rPr>
-              <w:t>Google Page evaluation (https://developers.google.com/speed/pagespeed/insights/)</w:t>
-            </w:r>
-            <w:r>
-              <w:rPr>
-                <w:noProof/>
-                <w:webHidden/>
-              </w:rPr>
-              <w:tab/>
-            </w:r>
-            <w:r>
-              <w:rPr>
-                <w:noProof/>
-                <w:webHidden/>
-              </w:rPr>
-              <w:fldChar w:fldCharType="begin"/>
-            </w:r>
-            <w:r>
-              <w:rPr>
-                <w:noProof/>
-                <w:webHidden/>
-              </w:rPr>
-              <w:instrText xml:space="preserve"> PAGEREF _Toc481507380 \h </w:instrText>
-            </w:r>
-            <w:r>
-              <w:rPr>
-                <w:noProof/>
-                <w:webHidden/>
-              </w:rPr>
-            </w:r>
-            <w:r>
-              <w:rPr>
-                <w:noProof/>
-                <w:webHidden/>
-              </w:rPr>
-              <w:fldChar w:fldCharType="separate"/>
-            </w:r>
-            <w:r>
-              <w:rPr>
-                <w:noProof/>
-                <w:webHidden/>
-              </w:rPr>
-              <w:t>10</w:t>
-            </w:r>
-            <w:r>
-              <w:rPr>
-                <w:noProof/>
-                <w:webHidden/>
-              </w:rPr>
-              <w:fldChar w:fldCharType="end"/>
-            </w:r>
-          </w:hyperlink>
+            <w:t>Google Page evaluation (https://developers.google.com/speed/pagespeed/insights/)</w:t>
+          </w:r>
+          <w:r>
+            <w:rPr>
+              <w:noProof/>
+              <w:webHidden/>
+            </w:rPr>
+            <w:tab/>
+          </w:r>
+          <w:r>
+            <w:rPr>
+              <w:noProof/>
+              <w:webHidden/>
+            </w:rPr>
+            <w:fldChar w:fldCharType="begin"/>
+          </w:r>
+          <w:r>
+            <w:rPr>
+              <w:noProof/>
+              <w:webHidden/>
+            </w:rPr>
+            <w:instrText xml:space="preserve"> PAGEREF _Toc481507380 \h </w:instrText>
+          </w:r>
+          <w:r>
+            <w:rPr>
+              <w:noProof/>
+              <w:webHidden/>
+            </w:rPr>
+          </w:r>
+          <w:r>
+            <w:rPr>
+              <w:noProof/>
+              <w:webHidden/>
+            </w:rPr>
+            <w:fldChar w:fldCharType="separate"/>
+          </w:r>
+          <w:r>
+            <w:rPr>
+              <w:noProof/>
+              <w:webHidden/>
+            </w:rPr>
+            <w:t>10</w:t>
+          </w:r>
+          <w:r>
+            <w:rPr>
+              <w:noProof/>
+              <w:webHidden/>
+            </w:rPr>
+            <w:fldChar w:fldCharType="end"/>
+          </w:r>
         </w:p>
         <w:p>
           <w:pPr>
@@ -2618,14 +2546,14 @@
               <w:noProof/>
             </w:rPr>
           </w:pPr>
-          <w:hyperlink w:anchor="_Toc481507389" w:history="1">
+          <w:hyperlink w:anchor="_Toc481507390" w:history="1">
             <w:r>
               <w:rPr>
                 <w:rStyle w:val="Hyperlink"/>
                 <w:noProof/>
                 <w:lang w:bidi="bn-BD"/>
               </w:rPr>
-              <w:t>Collaboration Plan</w:t>
+              <w:t>Project Schedule</w:t>
             </w:r>
             <w:r>
               <w:rPr>
@@ -2646,7 +2574,7 @@
                 <w:noProof/>
                 <w:webHidden/>
               </w:rPr>
-              <w:instrText xml:space="preserve"> PAGEREF _Toc481507389 \h </w:instrText>
+              <w:instrText xml:space="preserve"> PAGEREF _Toc481507390 \h </w:instrText>
             </w:r>
             <w:r>
               <w:rPr>
@@ -2666,147 +2594,14 @@
                 <w:noProof/>
                 <w:webHidden/>
               </w:rPr>
-              <w:t>13</w:t>
-            </w:r>
-            <w:r>
-              <w:rPr>
-                <w:noProof/>
-                <w:webHidden/>
-              </w:rPr>
-              <w:fldChar w:fldCharType="end"/>
-            </w:r>
-          </w:hyperlink>
-        </w:p>
-        <w:p>
-          <w:pPr>
-            <w:pStyle w:val="TOC1"/>
-            <w:tabs>
-              <w:tab w:val="right" w:leader="dot" w:pos="8290"/>
-            </w:tabs>
-            <w:rPr>
-              <w:rFonts w:asciiTheme="minorHAnsi" w:eastAsiaTheme="minorEastAsia" w:hAnsiTheme="minorHAnsi" w:cstheme="minorBidi"/>
-              <w:noProof/>
-            </w:rPr>
-          </w:pPr>
-          <w:hyperlink w:anchor="_Toc481507390" w:history="1">
-            <w:r>
-              <w:rPr>
-                <w:rStyle w:val="Hyperlink"/>
-                <w:noProof/>
-                <w:lang w:bidi="bn-BD"/>
-              </w:rPr>
-              <w:t>Project Schedule</w:t>
-            </w:r>
-            <w:r>
-              <w:rPr>
-                <w:noProof/>
-                <w:webHidden/>
-              </w:rPr>
-              <w:tab/>
-            </w:r>
-            <w:r>
-              <w:rPr>
-                <w:noProof/>
-                <w:webHidden/>
-              </w:rPr>
-              <w:fldChar w:fldCharType="begin"/>
-            </w:r>
-            <w:r>
-              <w:rPr>
-                <w:noProof/>
-                <w:webHidden/>
-              </w:rPr>
-              <w:instrText xml:space="preserve"> PAGEREF _Toc481507390 \h </w:instrText>
-            </w:r>
-            <w:r>
-              <w:rPr>
-                <w:noProof/>
-                <w:webHidden/>
-              </w:rPr>
-            </w:r>
-            <w:r>
-              <w:rPr>
-                <w:noProof/>
-                <w:webHidden/>
-              </w:rPr>
-              <w:fldChar w:fldCharType="separate"/>
-            </w:r>
-            <w:r>
-              <w:rPr>
-                <w:noProof/>
-                <w:webHidden/>
-              </w:rPr>
-              <w:t>14</w:t>
-            </w:r>
-            <w:r>
-              <w:rPr>
-                <w:noProof/>
-                <w:webHidden/>
-              </w:rPr>
-              <w:fldChar w:fldCharType="end"/>
-            </w:r>
-          </w:hyperlink>
-        </w:p>
-        <w:p>
-          <w:pPr>
-            <w:pStyle w:val="TOC1"/>
-            <w:tabs>
-              <w:tab w:val="right" w:leader="dot" w:pos="8290"/>
-            </w:tabs>
-            <w:rPr>
-              <w:rFonts w:asciiTheme="minorHAnsi" w:eastAsiaTheme="minorEastAsia" w:hAnsiTheme="minorHAnsi" w:cstheme="minorBidi"/>
-              <w:noProof/>
-            </w:rPr>
-          </w:pPr>
-          <w:hyperlink w:anchor="_Toc481507391" w:history="1">
-            <w:r>
-              <w:rPr>
-                <w:rStyle w:val="Hyperlink"/>
-                <w:noProof/>
-                <w:lang w:bidi="bn-BD"/>
-              </w:rPr>
-              <w:t>Budgetary Price</w:t>
-            </w:r>
-            <w:r>
-              <w:rPr>
-                <w:noProof/>
-                <w:webHidden/>
-              </w:rPr>
-              <w:tab/>
-            </w:r>
-            <w:r>
-              <w:rPr>
-                <w:noProof/>
-                <w:webHidden/>
-              </w:rPr>
-              <w:fldChar w:fldCharType="begin"/>
-            </w:r>
-            <w:r>
-              <w:rPr>
-                <w:noProof/>
-                <w:webHidden/>
-              </w:rPr>
-              <w:instrText xml:space="preserve"> PAGEREF _Toc481507391 \h </w:instrText>
-            </w:r>
-            <w:r>
-              <w:rPr>
-                <w:noProof/>
-                <w:webHidden/>
-              </w:rPr>
-            </w:r>
-            <w:r>
-              <w:rPr>
-                <w:noProof/>
-                <w:webHidden/>
-              </w:rPr>
-              <w:fldChar w:fldCharType="separate"/>
-            </w:r>
-            <w:r>
-              <w:rPr>
-                <w:noProof/>
-                <w:webHidden/>
-              </w:rPr>
-              <w:t>15</w:t>
+              <w:t>1</w:t>
+            </w:r>
+            <w:r>
+              <w:rPr>
+                <w:noProof/>
+                <w:webHidden/>
+              </w:rPr>
+              <w:t>3</w:t>
             </w:r>
             <w:r>
               <w:rPr>
@@ -3126,82 +2921,34 @@
           <w:noProof/>
         </w:rPr>
       </w:pPr>
-      <w:hyperlink w:anchor="_Toc481507290" w:history="1">
-        <w:r>
-          <w:rPr>
-            <w:rStyle w:val="Hyperlink"/>
-            <w:noProof/>
-          </w:rPr>
-          <w:t>Table 2: Collaboration plan</w:t>
-        </w:r>
-        <w:r>
-          <w:rPr>
-            <w:noProof/>
-            <w:webHidden/>
-          </w:rPr>
-          <w:tab/>
-        </w:r>
-        <w:r>
-          <w:rPr>
-            <w:noProof/>
-            <w:webHidden/>
-          </w:rPr>
-          <w:fldChar w:fldCharType="begin"/>
-        </w:r>
-        <w:r>
-          <w:rPr>
-            <w:noProof/>
-            <w:webHidden/>
-          </w:rPr>
-          <w:instrText xml:space="preserve"> PAGEREF _Toc481507290 \h </w:instrText>
-        </w:r>
-        <w:r>
-          <w:rPr>
-            <w:noProof/>
-            <w:webHidden/>
-          </w:rPr>
-        </w:r>
-        <w:r>
-          <w:rPr>
-            <w:noProof/>
-            <w:webHidden/>
-          </w:rPr>
-          <w:fldChar w:fldCharType="separate"/>
-        </w:r>
-        <w:r>
-          <w:rPr>
-            <w:noProof/>
-            <w:webHidden/>
-          </w:rPr>
-          <w:t>13</w:t>
-        </w:r>
-        <w:r>
-          <w:rPr>
-            <w:noProof/>
-            <w:webHidden/>
-          </w:rPr>
-          <w:fldChar w:fldCharType="end"/>
-        </w:r>
-      </w:hyperlink>
-    </w:p>
-    <w:p>
-      <w:pPr>
-        <w:pStyle w:val="TableofFigures"/>
-        <w:tabs>
-          <w:tab w:val="right" w:leader="dot" w:pos="8290"/>
-        </w:tabs>
-        <w:rPr>
-          <w:rFonts w:asciiTheme="minorHAnsi" w:eastAsiaTheme="minorEastAsia" w:hAnsiTheme="minorHAnsi" w:cstheme="minorBidi"/>
-          <w:noProof/>
-        </w:rPr>
-      </w:pPr>
       <w:hyperlink w:anchor="_Toc481507291" w:history="1">
         <w:r>
           <w:rPr>
             <w:rStyle w:val="Hyperlink"/>
             <w:noProof/>
           </w:rPr>
-          <w:t>Table 3: Phase 1 Schedule</w:t>
+          <w:t>Table 2</w:t>
+        </w:r>
+        <w:r>
+          <w:rPr>
+            <w:rStyle w:val="Hyperlink"/>
+            <w:noProof/>
+          </w:rPr>
+          <w:t>: Phase 1</w:t>
+        </w:r>
+        <w:r>
+          <w:rPr>
+            <w:rStyle w:val="Hyperlink"/>
+            <w:noProof/>
+          </w:rPr>
+          <w:t xml:space="preserve"> and 2</w:t>
+        </w:r>
+        <w:r>
+          <w:rPr>
+            <w:rStyle w:val="Hyperlink"/>
+            <w:noProof/>
+          </w:rPr>
+          <w:t xml:space="preserve"> Schedule</w:t>
         </w:r>
         <w:r>
           <w:rPr>
@@ -3242,7 +2989,14 @@
             <w:noProof/>
             <w:webHidden/>
           </w:rPr>
-          <w:t>14</w:t>
+          <w:t>1</w:t>
+        </w:r>
+        <w:r>
+          <w:rPr>
+            <w:noProof/>
+            <w:webHidden/>
+          </w:rPr>
+          <w:t>3</w:t>
         </w:r>
         <w:r>
           <w:rPr>
@@ -3255,75 +3009,6 @@
     </w:p>
     <w:p>
       <w:pPr>
-        <w:pStyle w:val="TableofFigures"/>
-        <w:tabs>
-          <w:tab w:val="right" w:leader="dot" w:pos="8290"/>
-        </w:tabs>
-        <w:rPr>
-          <w:rFonts w:asciiTheme="minorHAnsi" w:eastAsiaTheme="minorEastAsia" w:hAnsiTheme="minorHAnsi" w:cstheme="minorBidi"/>
-          <w:noProof/>
-        </w:rPr>
-      </w:pPr>
-      <w:hyperlink w:anchor="_Toc481507292" w:history="1">
-        <w:r>
-          <w:rPr>
-            <w:rStyle w:val="Hyperlink"/>
-            <w:noProof/>
-          </w:rPr>
-          <w:t>Table 4: Expense Breakup for Development</w:t>
-        </w:r>
-        <w:r>
-          <w:rPr>
-            <w:noProof/>
-            <w:webHidden/>
-          </w:rPr>
-          <w:tab/>
-        </w:r>
-        <w:r>
-          <w:rPr>
-            <w:noProof/>
-            <w:webHidden/>
-          </w:rPr>
-          <w:fldChar w:fldCharType="begin"/>
-        </w:r>
-        <w:r>
-          <w:rPr>
-            <w:noProof/>
-            <w:webHidden/>
-          </w:rPr>
-          <w:instrText xml:space="preserve"> PAGEREF _Toc481507292 \h </w:instrText>
-        </w:r>
-        <w:r>
-          <w:rPr>
-            <w:noProof/>
-            <w:webHidden/>
-          </w:rPr>
-        </w:r>
-        <w:r>
-          <w:rPr>
-            <w:noProof/>
-            <w:webHidden/>
-          </w:rPr>
-          <w:fldChar w:fldCharType="separate"/>
-        </w:r>
-        <w:r>
-          <w:rPr>
-            <w:noProof/>
-            <w:webHidden/>
-          </w:rPr>
-          <w:t>15</w:t>
-        </w:r>
-        <w:r>
-          <w:rPr>
-            <w:noProof/>
-            <w:webHidden/>
-          </w:rPr>
-          <w:fldChar w:fldCharType="end"/>
-        </w:r>
-      </w:hyperlink>
-    </w:p>
-    <w:p>
-      <w:pPr>
         <w:spacing w:after="0" w:line="240" w:lineRule="auto"/>
         <w:rPr>
           <w:rFonts w:eastAsia="MS ????" w:cs="Arial"/>
@@ -4002,6 +3687,24 @@
           <w:lang w:eastAsia="x-none" w:bidi="bn-BD"/>
         </w:rPr>
         <w:t>Book information is limited to what is provided by Google Books, and cannot be modified.</w:t>
+      </w:r>
+    </w:p>
+    <w:p>
+      <w:pPr>
+        <w:pStyle w:val="ListParagraph"/>
+        <w:numPr>
+          <w:ilvl w:val="0"/>
+          <w:numId w:val="18"/>
+        </w:numPr>
+        <w:rPr>
+          <w:lang w:eastAsia="x-none" w:bidi="bn-BD"/>
+        </w:rPr>
+      </w:pPr>
+      <w:r>
+        <w:rPr>
+          <w:lang w:eastAsia="x-none" w:bidi="bn-BD"/>
+        </w:rPr>
+        <w:t>Books cannot be added to multiple libraries simultaneously.</w:t>
       </w:r>
     </w:p>
     <w:p>
@@ -4192,7 +3895,16 @@
         </w:rPr>
       </w:pPr>
       <w:r>
-        <w:t>The first phases will focus basic and initial UI and meeting acceptable performance benchmarks as set by Google and open source benchmarking tools available in the industry. The website will use a MySQL DB for the information for Users, Reviews, Libraries</w:t>
+        <w:t>The first phases will focus basic and initial UI and meeting acceptable performance benchmarks as set by Google and open source benchmarking tools available in the industry. The website will use a MySQL DB for the information for User</w:t>
+      </w:r>
+      <w:r>
+        <w:t>, Review</w:t>
+      </w:r>
+      <w:r>
+        <w:t>, Librar</w:t>
+      </w:r>
+      <w:r>
+        <w:t>y</w:t>
       </w:r>
       <w:r>
         <w:t>, Following, and Library_Shelf</w:t>
@@ -4501,16 +4213,28 @@
         <w:t>2</w:t>
       </w:r>
       <w:r>
-        <w:t>1</w:t>
-      </w:r>
-      <w:r>
-        <w:t xml:space="preserve"> page-templates were designed (as of August 23</w:t>
+        <w:t>4</w:t>
+      </w:r>
+      <w:r>
+        <w:t xml:space="preserve"> </w:t>
+      </w:r>
+      <w:r>
+        <w:t>page-templates were designed (as of August 2</w:t>
+      </w:r>
+      <w:r>
+        <w:t>2</w:t>
       </w:r>
       <w:r>
         <w:rPr>
           <w:vertAlign w:val="superscript"/>
         </w:rPr>
-        <w:t>rd</w:t>
+        <w:t>n</w:t>
+      </w:r>
+      <w:r>
+        <w:rPr>
+          <w:vertAlign w:val="superscript"/>
+        </w:rPr>
+        <w:t>d</w:t>
       </w:r>
       <w:r>
         <w:t xml:space="preserve">, 2022): </w:t>
@@ -4591,7 +4315,13 @@
         </w:numPr>
       </w:pPr>
       <w:r>
-        <w:t>Admin Review Panel</w:t>
+        <w:t>Admin Revie</w:t>
+      </w:r>
+      <w:r>
+        <w:t xml:space="preserve">w </w:t>
+      </w:r>
+      <w:r>
+        <w:t>Panel</w:t>
       </w:r>
     </w:p>
     <w:p>
@@ -4627,7 +4357,7 @@
         </w:numPr>
       </w:pPr>
       <w:r>
-        <w:t>User dashboard page</w:t>
+        <w:t>Admin View User Reviews Panel</w:t>
       </w:r>
     </w:p>
     <w:p>
@@ -4639,7 +4369,10 @@
         </w:numPr>
       </w:pPr>
       <w:r>
-        <w:t>User Libraries page</w:t>
+        <w:t>User D</w:t>
+      </w:r>
+      <w:r>
+        <w:t>ashboard page</w:t>
       </w:r>
     </w:p>
     <w:p>
@@ -4651,7 +4384,7 @@
         </w:numPr>
       </w:pPr>
       <w:r>
-        <w:t>User View Library page</w:t>
+        <w:t>User Libraries page</w:t>
       </w:r>
     </w:p>
     <w:p>
@@ -4663,7 +4396,7 @@
         </w:numPr>
       </w:pPr>
       <w:r>
-        <w:t>User Reviews page</w:t>
+        <w:t>User View Library page</w:t>
       </w:r>
     </w:p>
     <w:p>
@@ -4675,7 +4408,7 @@
         </w:numPr>
       </w:pPr>
       <w:r>
-        <w:t>Suggested Users page</w:t>
+        <w:t>User Reviews page</w:t>
       </w:r>
     </w:p>
     <w:p>
@@ -4687,7 +4420,7 @@
         </w:numPr>
       </w:pPr>
       <w:r>
-        <w:t>Book details page</w:t>
+        <w:t>Suggested Users page</w:t>
       </w:r>
     </w:p>
     <w:p>
@@ -4699,10 +4432,7 @@
         </w:numPr>
       </w:pPr>
       <w:r>
-        <w:t>Search result page</w:t>
-      </w:r>
-      <w:r>
-        <w:t xml:space="preserve"> </w:t>
+        <w:t>Book details page</w:t>
       </w:r>
     </w:p>
     <w:p>
@@ -4714,10 +4444,16 @@
         </w:numPr>
       </w:pPr>
       <w:r>
-        <w:t>View P</w:t>
-      </w:r>
-      <w:r>
-        <w:t>rofile page</w:t>
+        <w:t>Search result</w:t>
+      </w:r>
+      <w:r>
+        <w:t>s</w:t>
+      </w:r>
+      <w:r>
+        <w:t xml:space="preserve"> page</w:t>
+      </w:r>
+      <w:r>
+        <w:t xml:space="preserve"> </w:t>
       </w:r>
     </w:p>
     <w:p>
@@ -4729,16 +4465,16 @@
         </w:numPr>
       </w:pPr>
       <w:r>
-        <w:t>B</w:t>
-      </w:r>
-      <w:r>
-        <w:t xml:space="preserve">ook </w:t>
-      </w:r>
-      <w:r>
-        <w:t>Information</w:t>
-      </w:r>
-      <w:r>
-        <w:t xml:space="preserve"> page </w:t>
+        <w:t>View</w:t>
+      </w:r>
+      <w:r>
+        <w:t xml:space="preserve"> and Edit</w:t>
+      </w:r>
+      <w:r>
+        <w:t xml:space="preserve"> P</w:t>
+      </w:r>
+      <w:r>
+        <w:t>rofile page</w:t>
       </w:r>
     </w:p>
     <w:p>
@@ -4750,7 +4486,16 @@
         </w:numPr>
       </w:pPr>
       <w:r>
-        <w:t>Add Review form</w:t>
+        <w:t>B</w:t>
+      </w:r>
+      <w:r>
+        <w:t xml:space="preserve">ook </w:t>
+      </w:r>
+      <w:r>
+        <w:t>Information</w:t>
+      </w:r>
+      <w:r>
+        <w:t xml:space="preserve"> page </w:t>
       </w:r>
     </w:p>
     <w:p>
@@ -4762,7 +4507,7 @@
         </w:numPr>
       </w:pPr>
       <w:r>
-        <w:t>Edit Review form</w:t>
+        <w:t>Add Review form</w:t>
       </w:r>
     </w:p>
     <w:p>
@@ -4774,7 +4519,7 @@
         </w:numPr>
       </w:pPr>
       <w:r>
-        <w:t>Add Library form</w:t>
+        <w:t>Edit Review form</w:t>
       </w:r>
     </w:p>
     <w:p>
@@ -4786,7 +4531,49 @@
         </w:numPr>
       </w:pPr>
       <w:r>
-        <w:t>Add book to Library form</w:t>
+        <w:t>Add Library form</w:t>
+      </w:r>
+    </w:p>
+    <w:p>
+      <w:pPr>
+        <w:pStyle w:val="ListParagraph"/>
+        <w:numPr>
+          <w:ilvl w:val="0"/>
+          <w:numId w:val="17"/>
+        </w:numPr>
+      </w:pPr>
+      <w:r>
+        <w:t xml:space="preserve">Add </w:t>
+      </w:r>
+      <w:r>
+        <w:t>B</w:t>
+      </w:r>
+      <w:r>
+        <w:t>ook to Library form</w:t>
+      </w:r>
+    </w:p>
+    <w:p>
+      <w:pPr>
+        <w:pStyle w:val="ListParagraph"/>
+        <w:numPr>
+          <w:ilvl w:val="0"/>
+          <w:numId w:val="17"/>
+        </w:numPr>
+      </w:pPr>
+      <w:r>
+        <w:t>Registration form</w:t>
+      </w:r>
+    </w:p>
+    <w:p>
+      <w:pPr>
+        <w:pStyle w:val="ListParagraph"/>
+        <w:numPr>
+          <w:ilvl w:val="0"/>
+          <w:numId w:val="17"/>
+        </w:numPr>
+      </w:pPr>
+      <w:r>
+        <w:t>Login form</w:t>
       </w:r>
     </w:p>
     <w:p>
@@ -4916,6 +4703,21 @@
       <w:pPr>
         <w:pStyle w:val="ListParagraph"/>
         <w:numPr>
+          <w:ilvl w:val="1"/>
+          <w:numId w:val="7"/>
+        </w:numPr>
+        <w:rPr>
+          <w:lang w:eastAsia="x-none" w:bidi="bn-BD"/>
+        </w:rPr>
+      </w:pPr>
+      <w:r>
+        <w:t>Edit Profile form</w:t>
+      </w:r>
+    </w:p>
+    <w:p>
+      <w:pPr>
+        <w:pStyle w:val="ListParagraph"/>
+        <w:numPr>
           <w:ilvl w:val="0"/>
           <w:numId w:val="7"/>
         </w:numPr>
@@ -4957,7 +4759,13 @@
         </w:rPr>
       </w:pPr>
       <w:r>
-        <w:t xml:space="preserve">Author-based search </w:t>
+        <w:t>Author-based</w:t>
+      </w:r>
+      <w:r>
+        <w:t>/</w:t>
+      </w:r>
+      <w:r>
+        <w:t>Title-based search</w:t>
       </w:r>
     </w:p>
     <w:p>
@@ -4972,7 +4780,7 @@
         </w:rPr>
       </w:pPr>
       <w:r>
-        <w:t>Title-based search</w:t>
+        <w:t>Book details and Reviews</w:t>
       </w:r>
     </w:p>
     <w:p>
@@ -5307,90 +5115,13 @@
     <w:p>
       <w:pPr>
         <w:pStyle w:val="ListParagraph"/>
-        <w:numPr>
-          <w:ilvl w:val="0"/>
-          <w:numId w:val="4"/>
-        </w:numPr>
-        <w:rPr>
-          <w:highlight w:val="yellow"/>
+        <w:ind w:left="1080"/>
+        <w:rPr>
           <w:lang w:eastAsia="x-none" w:bidi="bn-BD"/>
         </w:rPr>
       </w:pPr>
-      <w:r>
-        <w:rPr>
-          <w:highlight w:val="yellow"/>
-          <w:lang w:eastAsia="x-none" w:bidi="bn-BD"/>
-        </w:rPr>
-        <w:t xml:space="preserve">Average TTFB &lt; </w:t>
-      </w:r>
-      <w:r>
-        <w:rPr>
-          <w:highlight w:val="yellow"/>
-          <w:lang w:eastAsia="x-none" w:bidi="bn-BD"/>
-        </w:rPr>
-        <w:t>2</w:t>
-      </w:r>
-      <w:r>
-        <w:rPr>
-          <w:highlight w:val="yellow"/>
-          <w:lang w:eastAsia="x-none" w:bidi="bn-BD"/>
-        </w:rPr>
-        <w:t>00ms</w:t>
-      </w:r>
-    </w:p>
-    <w:p>
-      <w:pPr>
-        <w:pStyle w:val="ListParagraph"/>
-        <w:numPr>
-          <w:ilvl w:val="0"/>
-          <w:numId w:val="4"/>
-        </w:numPr>
-        <w:rPr>
-          <w:highlight w:val="yellow"/>
-          <w:lang w:eastAsia="x-none" w:bidi="bn-BD"/>
-        </w:rPr>
-      </w:pPr>
-      <w:r>
-        <w:rPr>
-          <w:highlight w:val="yellow"/>
-          <w:lang w:eastAsia="x-none" w:bidi="bn-BD"/>
-        </w:rPr>
-        <w:t>Average DOMLoading &lt; 3sec</w:t>
-      </w:r>
-    </w:p>
-    <w:p>
-      <w:pPr>
-        <w:pStyle w:val="ListParagraph"/>
-        <w:numPr>
-          <w:ilvl w:val="0"/>
-          <w:numId w:val="4"/>
-        </w:numPr>
-        <w:rPr>
-          <w:highlight w:val="yellow"/>
-          <w:lang w:eastAsia="x-none" w:bidi="bn-BD"/>
-        </w:rPr>
-      </w:pPr>
-      <w:r>
-        <w:rPr>
-          <w:highlight w:val="yellow"/>
-          <w:lang w:eastAsia="x-none" w:bidi="bn-BD"/>
-        </w:rPr>
-        <w:t>Maximum Page Loading</w:t>
-      </w:r>
-      <w:r>
-        <w:rPr>
-          <w:highlight w:val="yellow"/>
-          <w:lang w:eastAsia="x-none" w:bidi="bn-BD"/>
-        </w:rPr>
-        <w:t xml:space="preserve"> time &lt; 7 sec</w:t>
-      </w:r>
-    </w:p>
-    <w:p>
-      <w:pPr>
-        <w:rPr>
-          <w:lang w:eastAsia="x-none" w:bidi="bn-BD"/>
-        </w:rPr>
-      </w:pPr>
+      <w:bookmarkStart w:id="20" w:name="_GoBack"/>
+      <w:bookmarkEnd w:id="20"/>
     </w:p>
     <w:p>
       <w:pPr>
@@ -5399,7 +5130,7 @@
           <w:lang w:val="en-US"/>
         </w:rPr>
       </w:pPr>
-      <w:bookmarkStart w:id="20" w:name="_Toc481507381"/>
+      <w:bookmarkStart w:id="21" w:name="_Toc481507381"/>
       <w:r>
         <w:t>Others</w:t>
       </w:r>
@@ -5409,7 +5140,7 @@
         </w:rPr>
         <w:t xml:space="preserve"> Comments</w:t>
       </w:r>
-      <w:bookmarkEnd w:id="20"/>
+      <w:bookmarkEnd w:id="21"/>
     </w:p>
     <w:p>
       <w:pPr>
@@ -5482,8 +5213,8 @@
           <w:lang w:val="en-US"/>
         </w:rPr>
       </w:pPr>
-      <w:bookmarkStart w:id="21" w:name="_Toc481507382"/>
-      <w:bookmarkStart w:id="22" w:name="_Toc477933677"/>
+      <w:bookmarkStart w:id="22" w:name="_Toc481507382"/>
+      <w:bookmarkStart w:id="23" w:name="_Toc477933677"/>
       <w:bookmarkEnd w:id="14"/>
       <w:r>
         <w:rPr>
@@ -5506,11 +5237,47 @@
         </w:rPr>
         <w:t>lan</w:t>
       </w:r>
-      <w:bookmarkEnd w:id="21"/>
-    </w:p>
-    <w:p>
-      <w:r>
-        <w:t xml:space="preserve">Development methodology will adopt agile methodology. Each cycle will complete in exactly 2 weeks (10 working days). At the end of each cycle, developing team will release a working software version. The platform planner team, UX designer team and the developer team will meet, run the software, test and provide their feedbacks vice versa. In the next cycle, each team </w:t>
+      <w:bookmarkEnd w:id="22"/>
+    </w:p>
+    <w:p>
+      <w:r>
+        <w:t>Development methodology adopt</w:t>
+      </w:r>
+      <w:r>
+        <w:t>ed</w:t>
+      </w:r>
+      <w:r>
+        <w:t xml:space="preserve"> agile methodology. Each cycle </w:t>
+      </w:r>
+      <w:r>
+        <w:t>was</w:t>
+      </w:r>
+      <w:r>
+        <w:t xml:space="preserve"> complete</w:t>
+      </w:r>
+      <w:r>
+        <w:t>d</w:t>
+      </w:r>
+      <w:r>
+        <w:t xml:space="preserve"> in exactly 2 weeks (10 working days). At the end of each cycle, </w:t>
+      </w:r>
+      <w:r>
+        <w:t xml:space="preserve">the developing team </w:t>
+      </w:r>
+      <w:r>
+        <w:t>release</w:t>
+      </w:r>
+      <w:r>
+        <w:t>d</w:t>
+      </w:r>
+      <w:r>
+        <w:t xml:space="preserve"> a working software version. In the next cycle, </w:t>
+      </w:r>
+      <w:r>
+        <w:t>the</w:t>
+      </w:r>
+      <w:r>
+        <w:t xml:space="preserve"> team </w:t>
       </w:r>
       <w:r>
         <w:t>updates</w:t>
@@ -5526,11 +5293,15 @@
           <w:lang w:val="en-US"/>
         </w:rPr>
       </w:pPr>
-      <w:bookmarkStart w:id="23" w:name="_Toc481507383"/>
-      <w:r>
-        <w:t>Phase 1</w:t>
-      </w:r>
-      <w:bookmarkEnd w:id="23"/>
+      <w:bookmarkStart w:id="24" w:name="_Toc481507385"/>
+      <w:bookmarkStart w:id="25" w:name="_Toc481507383"/>
+      <w:r>
+        <w:t xml:space="preserve">Phase </w:t>
+      </w:r>
+      <w:bookmarkEnd w:id="24"/>
+      <w:r>
+        <w:t>1</w:t>
+      </w:r>
     </w:p>
     <w:p>
       <w:pPr>
@@ -5542,68 +5313,170 @@
         <w:rPr>
           <w:lang w:eastAsia="x-none" w:bidi="bn-BD"/>
         </w:rPr>
-        <w:t xml:space="preserve">Duration: Total 6 weeks for development and 1 week for final deployment. </w:t>
-      </w:r>
-      <w:r>
+        <w:t xml:space="preserve">Duration: Total 6 weeks for development and 1 week for final deployment.  This phase shall develop a minimum viable product (MVP) with basic and initial UX. </w:t>
+      </w:r>
+    </w:p>
+    <w:p>
+      <w:pPr>
         <w:rPr>
           <w:lang w:eastAsia="x-none" w:bidi="bn-BD"/>
         </w:rPr>
+      </w:pPr>
+      <w:r>
+        <w:rPr>
+          <w:lang w:eastAsia="x-none" w:bidi="bn-BD"/>
+        </w:rPr>
+        <w:t>Phase 1 focused on implementing Account creation, as well as Admin and User actions, and allowing users to follow each other.</w:t>
+      </w:r>
+    </w:p>
+    <w:p>
+      <w:pPr>
+        <w:pStyle w:val="Heading3"/>
+      </w:pPr>
+      <w:bookmarkStart w:id="26" w:name="_Toc481507386"/>
+      <w:r>
+        <w:t>Deliverables:</w:t>
+      </w:r>
+      <w:bookmarkEnd w:id="26"/>
+    </w:p>
+    <w:p>
+      <w:pPr>
+        <w:pStyle w:val="NoSpacing"/>
+        <w:rPr>
+          <w:rStyle w:val="Emphasis"/>
+          <w:i w:val="0"/>
+        </w:rPr>
+      </w:pPr>
+      <w:r>
+        <w:t xml:space="preserve">At the end of this phase, users will be able to register/login to their account. </w:t>
+      </w:r>
+      <w:r>
+        <w:rPr>
+          <w:rStyle w:val="Emphasis"/>
+          <w:i w:val="0"/>
+        </w:rPr>
+        <w:t>Users should be able to follow other users and view their reviews. Admins should be able to add, edit or remove reviews from the website. Website should also be fully responsive for the users.</w:t>
+      </w:r>
+    </w:p>
+    <w:p>
+      <w:pPr>
+        <w:pStyle w:val="Heading2"/>
+      </w:pPr>
+      <w:r>
+        <w:t xml:space="preserve">Phase </w:t>
+      </w:r>
+      <w:bookmarkEnd w:id="25"/>
+      <w:r>
+        <w:t>2</w:t>
+      </w:r>
+    </w:p>
+    <w:p>
+      <w:pPr>
+        <w:rPr>
+          <w:lang w:eastAsia="x-none" w:bidi="bn-BD"/>
+        </w:rPr>
+      </w:pPr>
+      <w:r>
+        <w:rPr>
+          <w:lang w:eastAsia="x-none" w:bidi="bn-BD"/>
+        </w:rPr>
+        <w:t>It focus</w:t>
+      </w:r>
+      <w:r>
+        <w:rPr>
+          <w:lang w:eastAsia="x-none" w:bidi="bn-BD"/>
+        </w:rPr>
+        <w:t>ed</w:t>
+      </w:r>
+      <w:r>
+        <w:rPr>
+          <w:lang w:eastAsia="x-none" w:bidi="bn-BD"/>
+        </w:rPr>
+        <w:t xml:space="preserve"> on Profile management for the Users. It also focus</w:t>
+      </w:r>
+      <w:r>
+        <w:rPr>
+          <w:lang w:eastAsia="x-none" w:bidi="bn-BD"/>
+        </w:rPr>
+        <w:t>ed</w:t>
+      </w:r>
+      <w:r>
+        <w:rPr>
+          <w:lang w:eastAsia="x-none" w:bidi="bn-BD"/>
+        </w:rPr>
+        <w:t xml:space="preserve"> on developing the Searching, Book reviewing, and Personal </w:t>
+      </w:r>
+      <w:r>
+        <w:rPr>
+          <w:lang w:eastAsia="x-none" w:bidi="bn-BD"/>
+        </w:rPr>
+        <w:t xml:space="preserve">Library </w:t>
+      </w:r>
+      <w:r>
+        <w:rPr>
+          <w:lang w:eastAsia="x-none" w:bidi="bn-BD"/>
+        </w:rPr>
+        <w:t>collection facilities through API integration</w:t>
+      </w:r>
+      <w:r>
+        <w:rPr>
+          <w:lang w:eastAsia="x-none" w:bidi="bn-BD"/>
+        </w:rPr>
+        <w:t xml:space="preserve">. </w:t>
+      </w:r>
+      <w:r>
+        <w:t>It satisfies use cases as described in the use case section update as of 23</w:t>
+      </w:r>
+      <w:r>
+        <w:rPr>
+          <w:vertAlign w:val="superscript"/>
+        </w:rPr>
+        <w:t>rd</w:t>
+      </w:r>
+      <w:r>
+        <w:t xml:space="preserve"> August, 2022.</w:t>
+      </w:r>
+    </w:p>
+    <w:p>
+      <w:pPr>
+        <w:pStyle w:val="Heading3"/>
+      </w:pPr>
+      <w:bookmarkStart w:id="27" w:name="_Toc481507384"/>
+      <w:r>
+        <w:t>Deliverables:</w:t>
+      </w:r>
+      <w:bookmarkEnd w:id="27"/>
+      <w:r>
         <w:t xml:space="preserve"> </w:t>
       </w:r>
-      <w:r>
-        <w:rPr>
-          <w:lang w:eastAsia="x-none" w:bidi="bn-BD"/>
-        </w:rPr>
-        <w:t>This phase shall develop a minimum viable product (MVP) with basic and initial UX. However, this</w:t>
-      </w:r>
-      <w:r>
-        <w:rPr>
-          <w:lang w:eastAsia="x-none" w:bidi="bn-BD"/>
-        </w:rPr>
-        <w:t xml:space="preserve"> phase will lay foundation of middleware to support SOA.</w:t>
-      </w:r>
-      <w:r>
-        <w:rPr>
-          <w:lang w:eastAsia="x-none" w:bidi="bn-BD"/>
-        </w:rPr>
-        <w:t xml:space="preserve"> </w:t>
-      </w:r>
-    </w:p>
-    <w:p>
-      <w:pPr>
-        <w:rPr>
-          <w:lang w:eastAsia="x-none" w:bidi="bn-BD"/>
-        </w:rPr>
-      </w:pPr>
-      <w:r>
-        <w:rPr>
-          <w:lang w:eastAsia="x-none" w:bidi="bn-BD"/>
-        </w:rPr>
-        <w:t>It will focus on Account creation and Profile management for the Users. It will also focus on developing the Searching, Book reviewing, and Personal collection facilities through API integration</w:t>
-      </w:r>
-    </w:p>
-    <w:p>
-      <w:pPr>
-        <w:pStyle w:val="Heading3"/>
-      </w:pPr>
-      <w:bookmarkStart w:id="24" w:name="_Toc481507384"/>
-      <w:r>
-        <w:t>Deliverables:</w:t>
-      </w:r>
-      <w:bookmarkEnd w:id="24"/>
-      <w:r>
-        <w:t xml:space="preserve"> </w:t>
-      </w:r>
-    </w:p>
-    <w:p>
-      <w:r>
-        <w:t xml:space="preserve">At the end of this phase, users will be able to register/login to their account. Users will be able to view and edit their profiles, such as personal information and </w:t>
+    </w:p>
+    <w:p>
+      <w:r>
+        <w:t xml:space="preserve">Users will be able to view and edit their profiles, such as </w:t>
+      </w:r>
+      <w:r>
+        <w:t>name</w:t>
+      </w:r>
+      <w:r>
+        <w:t xml:space="preserve"> and </w:t>
       </w:r>
       <w:r>
         <w:t>password</w:t>
       </w:r>
       <w:r>
-        <w:t xml:space="preserve">. Users will be able to search for books and leave reviews for them, as well as click on them to see book information. </w:t>
+        <w:t>. Users will be able to search for books and leave reviews fo</w:t>
+      </w:r>
+      <w:r>
+        <w:t>r them, as well as click on the books</w:t>
+      </w:r>
+      <w:r>
+        <w:t xml:space="preserve"> to see </w:t>
+      </w:r>
+      <w:r>
+        <w:t>any related</w:t>
+      </w:r>
+      <w:r>
+        <w:t xml:space="preserve"> information. </w:t>
       </w:r>
       <w:r>
         <w:rPr>
@@ -5633,63 +5506,10 @@
         <w:t>API will be used to fetch relevant book details.</w:t>
       </w:r>
       <w:r>
-        <w:t xml:space="preserve"> Users can also save books to their personal libraries.</w:t>
-      </w:r>
-    </w:p>
-    <w:p>
-      <w:pPr>
-        <w:pStyle w:val="Heading2"/>
-        <w:rPr>
-          <w:lang w:val="en-US"/>
-        </w:rPr>
-      </w:pPr>
-      <w:bookmarkStart w:id="25" w:name="_Toc481507385"/>
-      <w:r>
-        <w:t>Phase 2</w:t>
-      </w:r>
-      <w:bookmarkEnd w:id="25"/>
-    </w:p>
-    <w:p>
-      <w:pPr>
-        <w:rPr>
-          <w:lang w:eastAsia="x-none" w:bidi="bn-BD"/>
-        </w:rPr>
-      </w:pPr>
-      <w:r>
-        <w:rPr>
-          <w:lang w:eastAsia="x-none" w:bidi="bn-BD"/>
-        </w:rPr>
-        <w:t xml:space="preserve">Phase 2 will comprise of optimization, and will focus on implementing Admin and User actions and allowing users to follow each other. </w:t>
-      </w:r>
-      <w:r>
-        <w:t>It will satisfy use cases as described in the use case section update as of 23</w:t>
-      </w:r>
-      <w:r>
-        <w:rPr>
-          <w:vertAlign w:val="superscript"/>
-        </w:rPr>
-        <w:t>rd</w:t>
-      </w:r>
-      <w:r>
-        <w:t xml:space="preserve"> August, 2022.</w:t>
-      </w:r>
-    </w:p>
-    <w:p>
-      <w:pPr>
-        <w:pStyle w:val="Heading3"/>
-      </w:pPr>
-      <w:bookmarkStart w:id="26" w:name="_Toc481507386"/>
-      <w:r>
-        <w:t>Deliverables:</w:t>
-      </w:r>
-      <w:bookmarkEnd w:id="26"/>
-    </w:p>
-    <w:p>
-      <w:r>
-        <w:rPr>
-          <w:lang w:eastAsia="x-none" w:bidi="bn-BD"/>
-        </w:rPr>
-        <w:t>Users should be able to follow other users and view their reviews. Admins should be able to add, edit or remove reviews from the website. Website should also be fully responsive for the users.</w:t>
+        <w:t xml:space="preserve"> Users can also save boo</w:t>
+      </w:r>
+      <w:r>
+        <w:t>ks to their personal libraries.</w:t>
       </w:r>
     </w:p>
     <w:p>
@@ -5764,7 +5584,7 @@
           <w:lang w:val="en-US"/>
         </w:rPr>
       </w:pPr>
-      <w:bookmarkStart w:id="27" w:name="_Toc481507388"/>
+      <w:bookmarkStart w:id="28" w:name="_Toc481507388"/>
       <w:r>
         <w:rPr>
           <w:rFonts w:ascii="Calibri" w:hAnsi="Calibri"/>
@@ -5779,7 +5599,7 @@
         </w:rPr>
         <w:t>are/Hosting Plan</w:t>
       </w:r>
-      <w:bookmarkEnd w:id="27"/>
+      <w:bookmarkEnd w:id="28"/>
     </w:p>
     <w:p>
       <w:pPr>
@@ -5791,7 +5611,43 @@
         <w:rPr>
           <w:lang w:eastAsia="x-none" w:bidi="bn-BD"/>
         </w:rPr>
-        <w:t>Here is a list of possible cloud plans. We have to choose one that fits best and also economical.</w:t>
+        <w:t xml:space="preserve">Here is a list of </w:t>
+      </w:r>
+      <w:r>
+        <w:rPr>
+          <w:lang w:eastAsia="x-none" w:bidi="bn-BD"/>
+        </w:rPr>
+        <w:t>hosting</w:t>
+      </w:r>
+      <w:r>
+        <w:rPr>
+          <w:lang w:eastAsia="x-none" w:bidi="bn-BD"/>
+        </w:rPr>
+        <w:t xml:space="preserve"> plans. We </w:t>
+      </w:r>
+      <w:r>
+        <w:rPr>
+          <w:lang w:eastAsia="x-none" w:bidi="bn-BD"/>
+        </w:rPr>
+        <w:t>chose one that</w:t>
+      </w:r>
+      <w:r>
+        <w:rPr>
+          <w:lang w:eastAsia="x-none" w:bidi="bn-BD"/>
+        </w:rPr>
+        <w:t xml:space="preserve"> best </w:t>
+      </w:r>
+      <w:r>
+        <w:rPr>
+          <w:lang w:eastAsia="x-none" w:bidi="bn-BD"/>
+        </w:rPr>
+        <w:t>fit our website, along with being the most</w:t>
+      </w:r>
+      <w:r>
+        <w:rPr>
+          <w:lang w:eastAsia="x-none" w:bidi="bn-BD"/>
+        </w:rPr>
+        <w:t xml:space="preserve"> economical.</w:t>
       </w:r>
     </w:p>
     <w:p>
@@ -5800,7 +5656,7 @@
         <w:keepNext/>
         <w:jc w:val="center"/>
       </w:pPr>
-      <w:bookmarkStart w:id="28" w:name="_Toc481507289"/>
+      <w:bookmarkStart w:id="29" w:name="_Toc481507289"/>
       <w:r>
         <w:t xml:space="preserve">Table </w:t>
       </w:r>
@@ -5837,7 +5693,7 @@
       <w:r>
         <w:t>: Cloud hosting plans</w:t>
       </w:r>
-      <w:bookmarkEnd w:id="28"/>
+      <w:bookmarkEnd w:id="29"/>
     </w:p>
     <w:tbl>
       <w:tblPr>
@@ -6511,14 +6367,14 @@
           <w:rFonts w:ascii="Calibri" w:hAnsi="Calibri"/>
         </w:rPr>
       </w:pPr>
-      <w:bookmarkStart w:id="29" w:name="_Toc481507390"/>
+      <w:bookmarkStart w:id="30" w:name="_Toc481507390"/>
       <w:r>
         <w:rPr>
           <w:rFonts w:ascii="Calibri" w:hAnsi="Calibri"/>
         </w:rPr>
         <w:t xml:space="preserve">Project </w:t>
       </w:r>
-      <w:bookmarkEnd w:id="22"/>
+      <w:bookmarkEnd w:id="23"/>
       <w:r>
         <w:rPr>
           <w:rFonts w:ascii="Calibri" w:hAnsi="Calibri"/>
@@ -6532,7 +6388,7 @@
         </w:rPr>
         <w:t>chedule</w:t>
       </w:r>
-      <w:bookmarkEnd w:id="29"/>
+      <w:bookmarkEnd w:id="30"/>
     </w:p>
     <w:p>
       <w:pPr>
@@ -6556,7 +6412,21 @@
           <w:rFonts w:cs="Arial"/>
           <w:color w:val="000000"/>
         </w:rPr>
-        <w:t xml:space="preserve"> will </w:t>
+        <w:t xml:space="preserve"> </w:t>
+      </w:r>
+      <w:r>
+        <w:rPr>
+          <w:rFonts w:cs="Arial"/>
+          <w:color w:val="000000"/>
+        </w:rPr>
+        <w:t xml:space="preserve">and 2 </w:t>
+      </w:r>
+      <w:r>
+        <w:rPr>
+          <w:rFonts w:cs="Arial"/>
+          <w:color w:val="000000"/>
+        </w:rPr>
+        <w:t xml:space="preserve">will </w:t>
       </w:r>
       <w:r>
         <w:rPr>
@@ -6579,7 +6449,7 @@
         <w:keepNext/>
         <w:jc w:val="center"/>
       </w:pPr>
-      <w:bookmarkStart w:id="30" w:name="_Toc481507291"/>
+      <w:bookmarkStart w:id="31" w:name="_Toc481507291"/>
       <w:r>
         <w:t xml:space="preserve">Table </w:t>
       </w:r>
@@ -6616,7 +6486,7 @@
       <w:r>
         <w:t>: Phase 1 Schedule</w:t>
       </w:r>
-      <w:bookmarkEnd w:id="30"/>
+      <w:bookmarkEnd w:id="31"/>
     </w:p>
     <w:tbl>
       <w:tblPr>
@@ -8425,7 +8295,14 @@
                 <w:rFonts w:eastAsia="Times New Roman" w:cs="Calibri"/>
                 <w:color w:val="000000"/>
               </w:rPr>
-              <w:t>Search facility</w:t>
+              <w:t>Search</w:t>
+            </w:r>
+            <w:r>
+              <w:rPr>
+                <w:rFonts w:eastAsia="Times New Roman" w:cs="Calibri"/>
+                <w:color w:val="000000"/>
+              </w:rPr>
+              <w:t>, Reviewing, and Library facilities</w:t>
             </w:r>
           </w:p>
         </w:tc>
@@ -9538,14 +9415,14 @@
           <w:rFonts w:cs="Arial"/>
           <w:color w:val="000000"/>
         </w:rPr>
-        <w:t xml:space="preserve"> Assuming that front end PSD to HTML conversion will done by </w:t>
+        <w:t xml:space="preserve"> Assuming that front end to HTML conversion will done by </w:t>
       </w:r>
       <w:r>
         <w:rPr>
           <w:rFonts w:cs="Arial"/>
           <w:color w:val="000000"/>
         </w:rPr>
-        <w:t>XYZ</w:t>
+        <w:t>Group-9</w:t>
       </w:r>
       <w:r>
         <w:rPr>
@@ -9583,8 +9460,8 @@
           <w:lang w:val="en-US"/>
         </w:rPr>
       </w:pPr>
-      <w:bookmarkStart w:id="31" w:name="_Toc481507392"/>
-      <w:bookmarkStart w:id="32" w:name="_Toc477933679"/>
+      <w:bookmarkStart w:id="32" w:name="_Toc481507392"/>
+      <w:bookmarkStart w:id="33" w:name="_Toc477933679"/>
       <w:r>
         <w:rPr>
           <w:sz w:val="26"/>
@@ -9592,7 +9469,7 @@
         </w:rPr>
         <w:t>Appendix</w:t>
       </w:r>
-      <w:bookmarkEnd w:id="31"/>
+      <w:bookmarkEnd w:id="32"/>
     </w:p>
     <w:p>
       <w:pPr>
@@ -9601,15 +9478,15 @@
           <w:lang w:val="en-US"/>
         </w:rPr>
       </w:pPr>
-      <w:bookmarkStart w:id="33" w:name="_Toc481507393"/>
+      <w:bookmarkStart w:id="34" w:name="_Toc481507393"/>
       <w:r>
         <w:t xml:space="preserve">Contact </w:t>
       </w:r>
-      <w:bookmarkEnd w:id="32"/>
+      <w:bookmarkEnd w:id="33"/>
       <w:r>
         <w:t>information</w:t>
       </w:r>
-      <w:bookmarkEnd w:id="33"/>
+      <w:bookmarkEnd w:id="34"/>
     </w:p>
     <w:p>
       <w:pPr>
@@ -9946,19 +9823,7 @@
           <w:sz w:val="20"/>
           <w:lang w:val="fr-FR"/>
         </w:rPr>
-        <w:t xml:space="preserve"> </w:t>
-      </w:r>
-      <w:bookmarkStart w:id="34" w:name="_GoBack"/>
-      <w:bookmarkEnd w:id="34"/>
-      <w:r>
-        <w:rPr>
-          <w:rFonts w:cs="Arial"/>
-          <w:b/>
-          <w:color w:val="000000"/>
-          <w:sz w:val="20"/>
-          <w:lang w:val="fr-FR"/>
-        </w:rPr>
-        <w:t xml:space="preserve"> </w:t>
+        <w:t xml:space="preserve">  </w:t>
       </w:r>
     </w:p>
     <w:sectPr>
@@ -10094,7 +9959,7 @@
         </mc:Choice>
         <mc:Fallback>
           <w:pict>
-            <v:line w14:anchorId="4797C83E" id="Straight Connector 2" o:spid="_x0000_s1026" style="position:absolute;z-index:251663872;visibility:visible;mso-wrap-style:square;mso-width-percent:0;mso-height-percent:0;mso-wrap-distance-left:9pt;mso-wrap-distance-top:-3e-5mm;mso-wrap-distance-right:9pt;mso-wrap-distance-bottom:-3e-5mm;mso-position-horizontal:absolute;mso-position-horizontal-relative:text;mso-position-vertical:absolute;mso-position-vertical-relative:text;mso-width-percent:0;mso-height-percent:0;mso-width-relative:page;mso-height-relative:page" from="0,0" to="6in,0" o:gfxdata="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" strokeweight="2pt">
+            <v:line w14:anchorId="080492B5" id="Straight Connector 2" o:spid="_x0000_s1026" style="position:absolute;z-index:251663872;visibility:visible;mso-wrap-style:square;mso-width-percent:0;mso-height-percent:0;mso-wrap-distance-left:9pt;mso-wrap-distance-top:-3e-5mm;mso-wrap-distance-right:9pt;mso-wrap-distance-bottom:-3e-5mm;mso-position-horizontal:absolute;mso-position-horizontal-relative:text;mso-position-vertical:absolute;mso-position-vertical-relative:text;mso-width-percent:0;mso-height-percent:0;mso-width-relative:page;mso-height-relative:page" from="0,0" to="6in,0" o:gfxdata="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" strokeweight="2pt">
               <v:shadow on="t" color="black" opacity="24903f" origin=",.5" offset="0,.55556mm"/>
             </v:line>
           </w:pict>
@@ -10109,17 +9974,7 @@
         <w:szCs w:val="20"/>
         <w:lang w:val="en-US"/>
       </w:rPr>
-      <w:t>BookRev</w:t>
-    </w:r>
-    <w:r>
-      <w:rPr>
-        <w:b/>
-        <w:color w:val="C45911"/>
-        <w:sz w:val="20"/>
-        <w:szCs w:val="20"/>
-        <w:lang w:val="en-US"/>
-      </w:rPr>
-      <w:t>BD</w:t>
+      <w:t>BookRevBD</w:t>
     </w:r>
     <w:r>
       <w:rPr>
@@ -10134,15 +9989,7 @@
         <w:szCs w:val="20"/>
         <w:lang w:val="en-US"/>
       </w:rPr>
-      <w:t xml:space="preserve">   </w:t>
-    </w:r>
-    <w:r>
-      <w:rPr>
-        <w:sz w:val="20"/>
-        <w:szCs w:val="20"/>
-        <w:lang w:val="en-US"/>
-      </w:rPr>
-      <w:t xml:space="preserve">        </w:t>
+      <w:t xml:space="preserve">           </w:t>
     </w:r>
     <w:r>
       <w:rPr>
@@ -10247,21 +10094,7 @@
         <w:sz w:val="20"/>
         <w:szCs w:val="20"/>
       </w:rPr>
-      <w:t xml:space="preserve">                           </w:t>
-    </w:r>
-    <w:r>
-      <w:rPr>
-        <w:sz w:val="20"/>
-        <w:szCs w:val="20"/>
-      </w:rPr>
-      <w:t xml:space="preserve">                           </w:t>
-    </w:r>
-    <w:r>
-      <w:rPr>
-        <w:sz w:val="20"/>
-        <w:szCs w:val="20"/>
-      </w:rPr>
-      <w:t xml:space="preserve">  </w:t>
+      <w:t xml:space="preserve">                                                        </w:t>
     </w:r>
     <w:hyperlink r:id="rId1" w:history="1">
       <w:r>
@@ -10376,7 +10209,7 @@
         </mc:Choice>
         <mc:Fallback>
           <w:pict>
-            <v:line w14:anchorId="203D7A1C" id="Straight Connector 2" o:spid="_x0000_s1026" style="position:absolute;z-index:251665920;visibility:visible;mso-wrap-style:square;mso-width-percent:0;mso-height-percent:0;mso-wrap-distance-left:9pt;mso-wrap-distance-top:-3e-5mm;mso-wrap-distance-right:9pt;mso-wrap-distance-bottom:-3e-5mm;mso-position-horizontal:absolute;mso-position-horizontal-relative:text;mso-position-vertical:absolute;mso-position-vertical-relative:text;mso-width-percent:0;mso-height-percent:0;mso-width-relative:page;mso-height-relative:page" from="0,0" to="6in,0" o:gfxdata="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" strokeweight="2pt">
+            <v:line w14:anchorId="6ED7C983" id="Straight Connector 2" o:spid="_x0000_s1026" style="position:absolute;z-index:251665920;visibility:visible;mso-wrap-style:square;mso-width-percent:0;mso-height-percent:0;mso-wrap-distance-left:9pt;mso-wrap-distance-top:-3e-5mm;mso-wrap-distance-right:9pt;mso-wrap-distance-bottom:-3e-5mm;mso-position-horizontal:absolute;mso-position-horizontal-relative:text;mso-position-vertical:absolute;mso-position-vertical-relative:text;mso-width-percent:0;mso-height-percent:0;mso-width-relative:page;mso-height-relative:page" from="0,0" to="6in,0" o:gfxdata="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" strokeweight="2pt">
               <v:shadow on="t" color="black" opacity="24903f" origin=",.5" offset="0,.55556mm"/>
             </v:line>
           </w:pict>
@@ -10447,7 +10280,7 @@
         <w:sz w:val="20"/>
         <w:szCs w:val="20"/>
       </w:rPr>
-      <w:t>13</w:t>
+      <w:t>12</w:t>
     </w:r>
     <w:r>
       <w:rPr>
@@ -13016,6 +12849,7 @@
   <w:style w:type="character" w:default="1" w:styleId="DefaultParagraphFont">
     <w:name w:val="Default Paragraph Font"/>
     <w:uiPriority w:val="1"/>
+    <w:semiHidden/>
     <w:unhideWhenUsed/>
   </w:style>
   <w:style w:type="table" w:default="1" w:styleId="TableNormal">
@@ -13577,6 +13411,50 @@
     <w:basedOn w:val="DefaultParagraphFont"/>
     <w:rsid w:val="009F5F70"/>
   </w:style>
+  <w:style w:type="paragraph" w:styleId="Subtitle">
+    <w:name w:val="Subtitle"/>
+    <w:basedOn w:val="Normal"/>
+    <w:next w:val="Normal"/>
+    <w:link w:val="SubtitleChar"/>
+    <w:qFormat/>
+    <w:locked/>
+    <w:rsid w:val="000666D4"/>
+    <w:pPr>
+      <w:numPr>
+        <w:ilvl w:val="1"/>
+      </w:numPr>
+      <w:spacing w:after="160"/>
+    </w:pPr>
+    <w:rPr>
+      <w:rFonts w:asciiTheme="minorHAnsi" w:eastAsiaTheme="minorEastAsia" w:hAnsiTheme="minorHAnsi" w:cstheme="minorBidi"/>
+      <w:color w:val="5A5A5A" w:themeColor="text1" w:themeTint="A5"/>
+      <w:spacing w:val="15"/>
+    </w:rPr>
+  </w:style>
+  <w:style w:type="character" w:customStyle="1" w:styleId="SubtitleChar">
+    <w:name w:val="Subtitle Char"/>
+    <w:basedOn w:val="DefaultParagraphFont"/>
+    <w:link w:val="Subtitle"/>
+    <w:rsid w:val="000666D4"/>
+    <w:rPr>
+      <w:rFonts w:asciiTheme="minorHAnsi" w:eastAsiaTheme="minorEastAsia" w:hAnsiTheme="minorHAnsi" w:cstheme="minorBidi"/>
+      <w:color w:val="5A5A5A" w:themeColor="text1" w:themeTint="A5"/>
+      <w:spacing w:val="15"/>
+      <w:sz w:val="22"/>
+      <w:szCs w:val="22"/>
+    </w:rPr>
+  </w:style>
+  <w:style w:type="character" w:styleId="Emphasis">
+    <w:name w:val="Emphasis"/>
+    <w:basedOn w:val="DefaultParagraphFont"/>
+    <w:qFormat/>
+    <w:locked/>
+    <w:rsid w:val="000666D4"/>
+    <w:rPr>
+      <w:i/>
+      <w:iCs/>
+    </w:rPr>
+  </w:style>
 </w:styles>
 </file>
 
@@ -13835,6 +13713,7 @@
     <w:rsid w:val="00421F36"/>
     <w:rsid w:val="004301F9"/>
     <w:rsid w:val="005D223B"/>
+    <w:rsid w:val="00602FA2"/>
     <w:rsid w:val="006D675E"/>
     <w:rsid w:val="006F0BCD"/>
     <w:rsid w:val="008307A0"/>
@@ -13851,6 +13730,7 @@
     <w:rsid w:val="00C24E77"/>
     <w:rsid w:val="00C97D06"/>
     <w:rsid w:val="00CB2735"/>
+    <w:rsid w:val="00CE6D48"/>
     <w:rsid w:val="00F66661"/>
     <w:rsid w:val="00FE0DB1"/>
   </w:rsids>
@@ -14604,7 +14484,7 @@
 </file>
 
 <file path=customXml/itemProps2.xml><?xml version="1.0" encoding="utf-8"?>
-<ds:datastoreItem xmlns:ds="http://schemas.openxmlformats.org/officeDocument/2006/customXml" ds:itemID="{897A6225-AC05-4BD9-9712-E1036C6ED5A8}">
+<ds:datastoreItem xmlns:ds="http://schemas.openxmlformats.org/officeDocument/2006/customXml" ds:itemID="{08D452A4-E5B0-41A5-94C2-EB1A48E4FD79}">
   <ds:schemaRefs>
     <ds:schemaRef ds:uri="http://schemas.openxmlformats.org/officeDocument/2006/bibliography"/>
   </ds:schemaRefs>

</xml_diff>